<commit_message>
Adiciona README.md e arquivos de diagramas
</commit_message>
<xml_diff>
--- a/Projeto Integrador - Grupo 10.docx
+++ b/Projeto Integrador - Grupo 10.docx
@@ -467,6 +467,7 @@
           <w:szCs w:val="24"/>
         </w:rPr>
       </w:pPr>
+      <w:proofErr w:type="spellStart"/>
       <w:r>
         <w:rPr>
           <w:rFonts w:ascii="Arial" w:eastAsia="Arial" w:hAnsi="Arial" w:cs="Arial"/>
@@ -481,7 +482,16 @@
           <w:sz w:val="24"/>
           <w:szCs w:val="24"/>
         </w:rPr>
-        <w:t>arkcikelwe Manoel Neves Ribeiro</w:t>
+        <w:t>arkcikelwe</w:t>
+      </w:r>
+      <w:proofErr w:type="spellEnd"/>
+      <w:r>
+        <w:rPr>
+          <w:rFonts w:ascii="Arial" w:eastAsia="Arial" w:hAnsi="Arial" w:cs="Arial"/>
+          <w:sz w:val="24"/>
+          <w:szCs w:val="24"/>
+        </w:rPr>
+        <w:t xml:space="preserve"> Manoel Neves Ribeiro</w:t>
       </w:r>
     </w:p>
     <w:p>
@@ -519,7 +529,25 @@
           <w:sz w:val="24"/>
           <w:szCs w:val="24"/>
         </w:rPr>
-        <w:t>Laura Cristina Angioletto Martins</w:t>
+        <w:t xml:space="preserve">Laura Cristina </w:t>
+      </w:r>
+      <w:proofErr w:type="spellStart"/>
+      <w:r>
+        <w:rPr>
+          <w:rFonts w:ascii="Arial" w:eastAsia="Arial" w:hAnsi="Arial" w:cs="Arial"/>
+          <w:sz w:val="24"/>
+          <w:szCs w:val="24"/>
+        </w:rPr>
+        <w:t>Angioletto</w:t>
+      </w:r>
+      <w:proofErr w:type="spellEnd"/>
+      <w:r>
+        <w:rPr>
+          <w:rFonts w:ascii="Arial" w:eastAsia="Arial" w:hAnsi="Arial" w:cs="Arial"/>
+          <w:sz w:val="24"/>
+          <w:szCs w:val="24"/>
+        </w:rPr>
+        <w:t xml:space="preserve"> Martins</w:t>
       </w:r>
     </w:p>
     <w:p>
@@ -1738,12 +1766,25 @@
           <w:szCs w:val="24"/>
         </w:rPr>
       </w:pPr>
-      <w:r>
-        <w:rPr>
-          <w:rFonts w:ascii="Arial" w:eastAsia="Arial" w:hAnsi="Arial" w:cs="Arial"/>
-          <w:sz w:val="24"/>
-          <w:szCs w:val="24"/>
-        </w:rPr>
+    </w:p>
+    <w:p>
+      <w:pPr>
+        <w:spacing w:after="0" w:line="360" w:lineRule="auto"/>
+        <w:ind w:left="567"/>
+        <w:jc w:val="both"/>
+        <w:rPr>
+          <w:rFonts w:ascii="Arial" w:eastAsia="Arial" w:hAnsi="Arial" w:cs="Arial"/>
+          <w:sz w:val="24"/>
+          <w:szCs w:val="24"/>
+        </w:rPr>
+      </w:pPr>
+      <w:r>
+        <w:rPr>
+          <w:rFonts w:ascii="Arial" w:eastAsia="Arial" w:hAnsi="Arial" w:cs="Arial"/>
+          <w:sz w:val="24"/>
+          <w:szCs w:val="24"/>
+        </w:rPr>
+        <w:lastRenderedPageBreak/>
         <w:t>Fluxo Principal:</w:t>
       </w:r>
     </w:p>
@@ -1764,7 +1805,6 @@
           <w:sz w:val="24"/>
           <w:szCs w:val="24"/>
         </w:rPr>
-        <w:lastRenderedPageBreak/>
         <w:t>1)</w:t>
       </w:r>
       <w:r>
@@ -1912,859 +1952,13 @@
         </w:rPr>
         <w:t>Fluxos Alternativos:</w:t>
       </w:r>
-    </w:p>
-    <w:p>
-      <w:pPr>
-        <w:spacing w:after="0" w:line="360" w:lineRule="auto"/>
-        <w:ind w:left="567"/>
-        <w:jc w:val="both"/>
-        <w:rPr>
-          <w:rFonts w:ascii="Arial" w:eastAsia="Arial" w:hAnsi="Arial" w:cs="Arial"/>
-          <w:sz w:val="24"/>
-          <w:szCs w:val="24"/>
-        </w:rPr>
-      </w:pPr>
-      <w:r>
-        <w:rPr>
-          <w:rFonts w:ascii="Arial" w:eastAsia="Arial" w:hAnsi="Arial" w:cs="Arial"/>
-          <w:sz w:val="24"/>
-          <w:szCs w:val="24"/>
-        </w:rPr>
-        <w:t>●</w:t>
-      </w:r>
-      <w:r>
-        <w:rPr>
-          <w:rFonts w:ascii="Arial" w:eastAsia="Arial" w:hAnsi="Arial" w:cs="Arial"/>
-          <w:sz w:val="24"/>
-          <w:szCs w:val="24"/>
-        </w:rPr>
-        <w:tab/>
-        <w:t>Aluno não matriculado</w:t>
-      </w:r>
-    </w:p>
-    <w:p>
-      <w:pPr>
-        <w:spacing w:after="0" w:line="360" w:lineRule="auto"/>
-        <w:ind w:left="567"/>
-        <w:jc w:val="both"/>
-        <w:rPr>
-          <w:rFonts w:ascii="Arial" w:eastAsia="Arial" w:hAnsi="Arial" w:cs="Arial"/>
-          <w:sz w:val="24"/>
-          <w:szCs w:val="24"/>
-        </w:rPr>
-      </w:pPr>
-      <w:r>
-        <w:rPr>
-          <w:rFonts w:ascii="Arial" w:eastAsia="Arial" w:hAnsi="Arial" w:cs="Arial"/>
-          <w:sz w:val="24"/>
-          <w:szCs w:val="24"/>
-        </w:rPr>
-        <w:t>o</w:t>
-      </w:r>
-      <w:r>
-        <w:rPr>
-          <w:rFonts w:ascii="Arial" w:eastAsia="Arial" w:hAnsi="Arial" w:cs="Arial"/>
-          <w:sz w:val="24"/>
-          <w:szCs w:val="24"/>
-        </w:rPr>
-        <w:tab/>
-        <w:t>Um aviso é exibido que o aluno não se encontra matriculado na instituição.</w:t>
-      </w:r>
-    </w:p>
-    <w:p>
-      <w:pPr>
-        <w:spacing w:after="0" w:line="360" w:lineRule="auto"/>
-        <w:ind w:left="567"/>
-        <w:jc w:val="both"/>
-        <w:rPr>
-          <w:rFonts w:ascii="Arial" w:eastAsia="Arial" w:hAnsi="Arial" w:cs="Arial"/>
-          <w:sz w:val="24"/>
-          <w:szCs w:val="24"/>
-        </w:rPr>
-      </w:pPr>
-      <w:r>
-        <w:rPr>
-          <w:rFonts w:ascii="Arial" w:eastAsia="Arial" w:hAnsi="Arial" w:cs="Arial"/>
-          <w:sz w:val="24"/>
-          <w:szCs w:val="24"/>
-        </w:rPr>
-        <w:t>●</w:t>
-      </w:r>
-      <w:r>
-        <w:rPr>
-          <w:rFonts w:ascii="Arial" w:eastAsia="Arial" w:hAnsi="Arial" w:cs="Arial"/>
-          <w:sz w:val="24"/>
-          <w:szCs w:val="24"/>
-        </w:rPr>
-        <w:tab/>
-        <w:t>Aluno sem provas agendadas</w:t>
-      </w:r>
-    </w:p>
-    <w:p>
-      <w:pPr>
-        <w:spacing w:after="0" w:line="360" w:lineRule="auto"/>
-        <w:ind w:left="567"/>
-        <w:jc w:val="both"/>
-        <w:rPr>
-          <w:rFonts w:ascii="Arial" w:eastAsia="Arial" w:hAnsi="Arial" w:cs="Arial"/>
-          <w:sz w:val="24"/>
-          <w:szCs w:val="24"/>
-        </w:rPr>
-      </w:pPr>
-      <w:r>
-        <w:rPr>
-          <w:rFonts w:ascii="Arial" w:eastAsia="Arial" w:hAnsi="Arial" w:cs="Arial"/>
-          <w:sz w:val="24"/>
-          <w:szCs w:val="24"/>
-        </w:rPr>
-        <w:t>o</w:t>
-      </w:r>
-      <w:r>
-        <w:rPr>
-          <w:rFonts w:ascii="Arial" w:eastAsia="Arial" w:hAnsi="Arial" w:cs="Arial"/>
-          <w:sz w:val="24"/>
-          <w:szCs w:val="24"/>
-        </w:rPr>
-        <w:tab/>
-        <w:t>Um aviso é exibido que o aluno não possui provas agendadas para realização.</w:t>
-      </w:r>
-    </w:p>
-    <w:p>
-      <w:pPr>
-        <w:spacing w:after="0" w:line="360" w:lineRule="auto"/>
-        <w:ind w:left="567"/>
-        <w:jc w:val="both"/>
-        <w:rPr>
-          <w:rFonts w:ascii="Arial" w:eastAsia="Arial" w:hAnsi="Arial" w:cs="Arial"/>
-          <w:sz w:val="24"/>
-          <w:szCs w:val="24"/>
-        </w:rPr>
-      </w:pPr>
-      <w:r>
-        <w:rPr>
-          <w:rFonts w:ascii="Arial" w:eastAsia="Arial" w:hAnsi="Arial" w:cs="Arial"/>
-          <w:sz w:val="24"/>
-          <w:szCs w:val="24"/>
-        </w:rPr>
-        <w:t>Pós-Condição: Todos os dados são computados por intermédio do fornecedor, de modo que o aluno e o professor tenham acesso aos resultados das avaliações.</w:t>
-      </w:r>
-    </w:p>
-    <w:p>
-      <w:pPr>
-        <w:spacing w:after="0" w:line="360" w:lineRule="auto"/>
-        <w:ind w:left="567"/>
-        <w:jc w:val="both"/>
-        <w:rPr>
-          <w:rFonts w:ascii="Arial" w:eastAsia="Arial" w:hAnsi="Arial" w:cs="Arial"/>
-          <w:sz w:val="24"/>
-          <w:szCs w:val="24"/>
-        </w:rPr>
-      </w:pPr>
-    </w:p>
-    <w:p>
-      <w:pPr>
-        <w:spacing w:after="0" w:line="360" w:lineRule="auto"/>
-        <w:ind w:left="567"/>
-        <w:jc w:val="both"/>
-        <w:rPr>
-          <w:rFonts w:ascii="Arial" w:eastAsia="Arial" w:hAnsi="Arial" w:cs="Arial"/>
-          <w:sz w:val="24"/>
-          <w:szCs w:val="24"/>
-        </w:rPr>
-      </w:pPr>
-      <w:r>
-        <w:rPr>
-          <w:rFonts w:ascii="Arial" w:eastAsia="Arial" w:hAnsi="Arial" w:cs="Arial"/>
-          <w:sz w:val="24"/>
-          <w:szCs w:val="24"/>
-        </w:rPr>
-        <w:t>Cenário: Avalia a Prova</w:t>
-      </w:r>
-    </w:p>
-    <w:p>
-      <w:pPr>
-        <w:spacing w:after="0" w:line="360" w:lineRule="auto"/>
-        <w:ind w:left="567"/>
-        <w:jc w:val="both"/>
-        <w:rPr>
-          <w:rFonts w:ascii="Arial" w:eastAsia="Arial" w:hAnsi="Arial" w:cs="Arial"/>
-          <w:sz w:val="24"/>
-          <w:szCs w:val="24"/>
-        </w:rPr>
-      </w:pPr>
-      <w:r>
-        <w:rPr>
-          <w:rFonts w:ascii="Arial" w:eastAsia="Arial" w:hAnsi="Arial" w:cs="Arial"/>
-          <w:sz w:val="24"/>
-          <w:szCs w:val="24"/>
-        </w:rPr>
-        <w:t>Atores: Professor, Fornecedor</w:t>
-      </w:r>
-    </w:p>
-    <w:p>
-      <w:pPr>
-        <w:spacing w:after="0" w:line="360" w:lineRule="auto"/>
-        <w:ind w:left="567"/>
-        <w:jc w:val="both"/>
-        <w:rPr>
-          <w:rFonts w:ascii="Arial" w:eastAsia="Arial" w:hAnsi="Arial" w:cs="Arial"/>
-          <w:sz w:val="24"/>
-          <w:szCs w:val="24"/>
-        </w:rPr>
-      </w:pPr>
-      <w:r>
-        <w:rPr>
-          <w:rFonts w:ascii="Arial" w:eastAsia="Arial" w:hAnsi="Arial" w:cs="Arial"/>
-          <w:sz w:val="24"/>
-          <w:szCs w:val="24"/>
-        </w:rPr>
-        <w:t>Objetivo: Garantir que o professor tenha acesso às provas realizadas pelos alunos, e que possa atribuir uma nota às mesmas.</w:t>
-      </w:r>
-    </w:p>
-    <w:p>
-      <w:pPr>
-        <w:spacing w:after="0" w:line="360" w:lineRule="auto"/>
-        <w:ind w:left="567"/>
-        <w:jc w:val="both"/>
-        <w:rPr>
-          <w:rFonts w:ascii="Arial" w:eastAsia="Arial" w:hAnsi="Arial" w:cs="Arial"/>
-          <w:sz w:val="24"/>
-          <w:szCs w:val="24"/>
-        </w:rPr>
-      </w:pPr>
-      <w:r>
-        <w:rPr>
-          <w:rFonts w:ascii="Arial" w:eastAsia="Arial" w:hAnsi="Arial" w:cs="Arial"/>
-          <w:sz w:val="24"/>
-          <w:szCs w:val="24"/>
-        </w:rPr>
-        <w:t xml:space="preserve">Pré-condição: O Professor deve ter acesso ao ambiente de avaliações com permissões adicionais. O professor deve estar vinculado a </w:t>
-      </w:r>
-      <w:proofErr w:type="gramStart"/>
-      <w:r>
-        <w:rPr>
-          <w:rFonts w:ascii="Arial" w:eastAsia="Arial" w:hAnsi="Arial" w:cs="Arial"/>
-          <w:sz w:val="24"/>
-          <w:szCs w:val="24"/>
-        </w:rPr>
-        <w:t>uma disciplinas</w:t>
-      </w:r>
-      <w:proofErr w:type="gramEnd"/>
-      <w:r>
-        <w:rPr>
-          <w:rFonts w:ascii="Arial" w:eastAsia="Arial" w:hAnsi="Arial" w:cs="Arial"/>
-          <w:sz w:val="24"/>
-          <w:szCs w:val="24"/>
-        </w:rPr>
-        <w:t xml:space="preserve"> com provas já realizadas.</w:t>
-      </w:r>
-    </w:p>
-    <w:p>
-      <w:pPr>
-        <w:spacing w:after="0" w:line="360" w:lineRule="auto"/>
-        <w:ind w:left="567"/>
-        <w:jc w:val="both"/>
-        <w:rPr>
-          <w:rFonts w:ascii="Arial" w:eastAsia="Arial" w:hAnsi="Arial" w:cs="Arial"/>
-          <w:sz w:val="24"/>
-          <w:szCs w:val="24"/>
-        </w:rPr>
-      </w:pPr>
-      <w:r>
-        <w:rPr>
-          <w:rFonts w:ascii="Arial" w:eastAsia="Arial" w:hAnsi="Arial" w:cs="Arial"/>
-          <w:sz w:val="24"/>
-          <w:szCs w:val="24"/>
-        </w:rPr>
-        <w:t>Fluxo Principal:</w:t>
-      </w:r>
-    </w:p>
-    <w:p>
-      <w:pPr>
-        <w:spacing w:after="0" w:line="360" w:lineRule="auto"/>
-        <w:ind w:left="567"/>
-        <w:jc w:val="both"/>
-        <w:rPr>
-          <w:rFonts w:ascii="Arial" w:eastAsia="Arial" w:hAnsi="Arial" w:cs="Arial"/>
-          <w:sz w:val="24"/>
-          <w:szCs w:val="24"/>
-        </w:rPr>
-      </w:pPr>
-      <w:r>
-        <w:rPr>
-          <w:rFonts w:ascii="Arial" w:eastAsia="Arial" w:hAnsi="Arial" w:cs="Arial"/>
-          <w:sz w:val="24"/>
-          <w:szCs w:val="24"/>
-        </w:rPr>
-        <w:t>1)</w:t>
-      </w:r>
-      <w:r>
-        <w:rPr>
-          <w:rFonts w:ascii="Arial" w:eastAsia="Arial" w:hAnsi="Arial" w:cs="Arial"/>
-          <w:sz w:val="24"/>
-          <w:szCs w:val="24"/>
-        </w:rPr>
-        <w:tab/>
-        <w:t>O professor acessa o ambiente de avaliações do portal da faculdade.</w:t>
-      </w:r>
-    </w:p>
-    <w:p>
-      <w:pPr>
-        <w:spacing w:after="0" w:line="360" w:lineRule="auto"/>
-        <w:ind w:left="567"/>
-        <w:jc w:val="both"/>
-        <w:rPr>
-          <w:rFonts w:ascii="Arial" w:eastAsia="Arial" w:hAnsi="Arial" w:cs="Arial"/>
-          <w:sz w:val="24"/>
-          <w:szCs w:val="24"/>
-        </w:rPr>
-      </w:pPr>
-      <w:r>
-        <w:rPr>
-          <w:rFonts w:ascii="Arial" w:eastAsia="Arial" w:hAnsi="Arial" w:cs="Arial"/>
-          <w:sz w:val="24"/>
-          <w:szCs w:val="24"/>
-        </w:rPr>
-        <w:t>2)</w:t>
-      </w:r>
-      <w:r>
-        <w:rPr>
-          <w:rFonts w:ascii="Arial" w:eastAsia="Arial" w:hAnsi="Arial" w:cs="Arial"/>
-          <w:sz w:val="24"/>
-          <w:szCs w:val="24"/>
-        </w:rPr>
-        <w:tab/>
-        <w:t>O professor acessa o arquivo da prova realizada pelo aluno.</w:t>
-      </w:r>
-    </w:p>
-    <w:p>
-      <w:pPr>
-        <w:spacing w:after="0" w:line="360" w:lineRule="auto"/>
-        <w:ind w:left="567"/>
-        <w:jc w:val="both"/>
-        <w:rPr>
-          <w:rFonts w:ascii="Arial" w:eastAsia="Arial" w:hAnsi="Arial" w:cs="Arial"/>
-          <w:sz w:val="24"/>
-          <w:szCs w:val="24"/>
-        </w:rPr>
-      </w:pPr>
-      <w:r>
-        <w:rPr>
-          <w:rFonts w:ascii="Arial" w:eastAsia="Arial" w:hAnsi="Arial" w:cs="Arial"/>
-          <w:sz w:val="24"/>
-          <w:szCs w:val="24"/>
-        </w:rPr>
-        <w:t>3)</w:t>
-      </w:r>
-      <w:r>
-        <w:rPr>
-          <w:rFonts w:ascii="Arial" w:eastAsia="Arial" w:hAnsi="Arial" w:cs="Arial"/>
-          <w:sz w:val="24"/>
-          <w:szCs w:val="24"/>
-        </w:rPr>
-        <w:tab/>
-        <w:t>O professor avalia a prova e realiza um novo envio ao banco de dados com a nota do aluno.</w:t>
-      </w:r>
-    </w:p>
-    <w:p>
-      <w:pPr>
-        <w:spacing w:after="0" w:line="360" w:lineRule="auto"/>
-        <w:ind w:left="567"/>
-        <w:jc w:val="both"/>
-        <w:rPr>
-          <w:rFonts w:ascii="Arial" w:eastAsia="Arial" w:hAnsi="Arial" w:cs="Arial"/>
-          <w:sz w:val="24"/>
-          <w:szCs w:val="24"/>
-        </w:rPr>
-      </w:pPr>
-      <w:r>
-        <w:rPr>
-          <w:rFonts w:ascii="Arial" w:eastAsia="Arial" w:hAnsi="Arial" w:cs="Arial"/>
-          <w:sz w:val="24"/>
-          <w:szCs w:val="24"/>
-        </w:rPr>
-        <w:t>4)</w:t>
-      </w:r>
-      <w:r>
-        <w:rPr>
-          <w:rFonts w:ascii="Arial" w:eastAsia="Arial" w:hAnsi="Arial" w:cs="Arial"/>
-          <w:sz w:val="24"/>
-          <w:szCs w:val="24"/>
-        </w:rPr>
-        <w:tab/>
-        <w:t>Os dados enviados pelo professor são armazenados pelo bando de dados.</w:t>
-      </w:r>
-    </w:p>
-    <w:p>
-      <w:pPr>
-        <w:spacing w:after="0" w:line="360" w:lineRule="auto"/>
-        <w:ind w:left="567"/>
-        <w:jc w:val="both"/>
-        <w:rPr>
-          <w:rFonts w:ascii="Arial" w:eastAsia="Arial" w:hAnsi="Arial" w:cs="Arial"/>
-          <w:sz w:val="24"/>
-          <w:szCs w:val="24"/>
-        </w:rPr>
-      </w:pPr>
-      <w:r>
-        <w:rPr>
-          <w:rFonts w:ascii="Arial" w:eastAsia="Arial" w:hAnsi="Arial" w:cs="Arial"/>
-          <w:sz w:val="24"/>
-          <w:szCs w:val="24"/>
-        </w:rPr>
-        <w:t>5)</w:t>
-      </w:r>
-      <w:r>
-        <w:rPr>
-          <w:rFonts w:ascii="Arial" w:eastAsia="Arial" w:hAnsi="Arial" w:cs="Arial"/>
-          <w:sz w:val="24"/>
-          <w:szCs w:val="24"/>
-        </w:rPr>
-        <w:tab/>
-        <w:t>O fornecedor libera acesso ao aluno para fins de consulta.</w:t>
-      </w:r>
-    </w:p>
-    <w:p>
-      <w:pPr>
-        <w:spacing w:after="0" w:line="360" w:lineRule="auto"/>
-        <w:ind w:left="567"/>
-        <w:jc w:val="both"/>
-        <w:rPr>
-          <w:rFonts w:ascii="Arial" w:eastAsia="Arial" w:hAnsi="Arial" w:cs="Arial"/>
-          <w:sz w:val="24"/>
-          <w:szCs w:val="24"/>
-        </w:rPr>
-      </w:pPr>
-    </w:p>
-    <w:p>
-      <w:pPr>
-        <w:spacing w:after="0" w:line="360" w:lineRule="auto"/>
-        <w:ind w:left="567"/>
-        <w:jc w:val="both"/>
-        <w:rPr>
-          <w:rFonts w:ascii="Arial" w:eastAsia="Arial" w:hAnsi="Arial" w:cs="Arial"/>
-          <w:sz w:val="24"/>
-          <w:szCs w:val="24"/>
-        </w:rPr>
-      </w:pPr>
-      <w:r>
-        <w:rPr>
-          <w:rFonts w:ascii="Arial" w:eastAsia="Arial" w:hAnsi="Arial" w:cs="Arial"/>
-          <w:sz w:val="24"/>
-          <w:szCs w:val="24"/>
-        </w:rPr>
-        <w:t>Fluxos Alternativos:</w:t>
-      </w:r>
-    </w:p>
-    <w:p>
-      <w:pPr>
-        <w:spacing w:after="0" w:line="360" w:lineRule="auto"/>
-        <w:ind w:left="567"/>
-        <w:jc w:val="both"/>
-        <w:rPr>
-          <w:rFonts w:ascii="Arial" w:eastAsia="Arial" w:hAnsi="Arial" w:cs="Arial"/>
-          <w:sz w:val="24"/>
-          <w:szCs w:val="24"/>
-        </w:rPr>
-      </w:pPr>
-    </w:p>
-    <w:p>
-      <w:pPr>
-        <w:spacing w:after="0" w:line="360" w:lineRule="auto"/>
-        <w:ind w:left="567"/>
-        <w:jc w:val="both"/>
-        <w:rPr>
-          <w:rFonts w:ascii="Arial" w:eastAsia="Arial" w:hAnsi="Arial" w:cs="Arial"/>
-          <w:sz w:val="24"/>
-          <w:szCs w:val="24"/>
-        </w:rPr>
-      </w:pPr>
-      <w:r>
-        <w:rPr>
-          <w:rFonts w:ascii="Arial" w:eastAsia="Arial" w:hAnsi="Arial" w:cs="Arial"/>
-          <w:sz w:val="24"/>
-          <w:szCs w:val="24"/>
-        </w:rPr>
-        <w:t>●</w:t>
-      </w:r>
-      <w:r>
-        <w:rPr>
-          <w:rFonts w:ascii="Arial" w:eastAsia="Arial" w:hAnsi="Arial" w:cs="Arial"/>
-          <w:sz w:val="24"/>
-          <w:szCs w:val="24"/>
-        </w:rPr>
-        <w:tab/>
-        <w:t>Usuário sem permissões de Professor tenta acessar a sessão para professores</w:t>
-      </w:r>
-    </w:p>
-    <w:p>
-      <w:pPr>
-        <w:spacing w:after="0" w:line="360" w:lineRule="auto"/>
-        <w:ind w:left="567"/>
-        <w:jc w:val="both"/>
-        <w:rPr>
-          <w:rFonts w:ascii="Arial" w:eastAsia="Arial" w:hAnsi="Arial" w:cs="Arial"/>
-          <w:sz w:val="24"/>
-          <w:szCs w:val="24"/>
-        </w:rPr>
-      </w:pPr>
-      <w:r>
-        <w:rPr>
-          <w:rFonts w:ascii="Arial" w:eastAsia="Arial" w:hAnsi="Arial" w:cs="Arial"/>
-          <w:sz w:val="24"/>
-          <w:szCs w:val="24"/>
-        </w:rPr>
-        <w:t>o</w:t>
-      </w:r>
-      <w:r>
-        <w:rPr>
-          <w:rFonts w:ascii="Arial" w:eastAsia="Arial" w:hAnsi="Arial" w:cs="Arial"/>
-          <w:sz w:val="24"/>
-          <w:szCs w:val="24"/>
-        </w:rPr>
-        <w:tab/>
-        <w:t>Um aviso é exibido que a sessão é exclusiva para professores.</w:t>
-      </w:r>
-    </w:p>
-    <w:p>
-      <w:pPr>
-        <w:spacing w:after="0" w:line="360" w:lineRule="auto"/>
-        <w:ind w:left="567"/>
-        <w:jc w:val="both"/>
-        <w:rPr>
-          <w:rFonts w:ascii="Arial" w:eastAsia="Arial" w:hAnsi="Arial" w:cs="Arial"/>
-          <w:sz w:val="24"/>
-          <w:szCs w:val="24"/>
-        </w:rPr>
-      </w:pPr>
-      <w:r>
-        <w:rPr>
-          <w:rFonts w:ascii="Arial" w:eastAsia="Arial" w:hAnsi="Arial" w:cs="Arial"/>
-          <w:sz w:val="24"/>
-          <w:szCs w:val="24"/>
-        </w:rPr>
-        <w:t>o</w:t>
-      </w:r>
-      <w:r>
-        <w:rPr>
-          <w:rFonts w:ascii="Arial" w:eastAsia="Arial" w:hAnsi="Arial" w:cs="Arial"/>
-          <w:sz w:val="24"/>
-          <w:szCs w:val="24"/>
-        </w:rPr>
-        <w:tab/>
-        <w:t>O usuário é redirecionado para a tela inicial.</w:t>
-      </w:r>
-    </w:p>
-    <w:p>
-      <w:pPr>
-        <w:spacing w:after="0" w:line="360" w:lineRule="auto"/>
-        <w:ind w:left="567"/>
-        <w:jc w:val="both"/>
-        <w:rPr>
-          <w:rFonts w:ascii="Arial" w:eastAsia="Arial" w:hAnsi="Arial" w:cs="Arial"/>
-          <w:sz w:val="24"/>
-          <w:szCs w:val="24"/>
-        </w:rPr>
-      </w:pPr>
-      <w:r>
-        <w:rPr>
-          <w:rFonts w:ascii="Arial" w:eastAsia="Arial" w:hAnsi="Arial" w:cs="Arial"/>
-          <w:sz w:val="24"/>
-          <w:szCs w:val="24"/>
-        </w:rPr>
-        <w:t>●</w:t>
-      </w:r>
-      <w:r>
-        <w:rPr>
-          <w:rFonts w:ascii="Arial" w:eastAsia="Arial" w:hAnsi="Arial" w:cs="Arial"/>
-          <w:sz w:val="24"/>
-          <w:szCs w:val="24"/>
-        </w:rPr>
-        <w:tab/>
-        <w:t>Professor sem provas a serem avaliadas</w:t>
-      </w:r>
-    </w:p>
-    <w:p>
-      <w:pPr>
-        <w:spacing w:after="0" w:line="360" w:lineRule="auto"/>
-        <w:ind w:left="567"/>
-        <w:jc w:val="both"/>
-        <w:rPr>
-          <w:rFonts w:ascii="Arial" w:eastAsia="Arial" w:hAnsi="Arial" w:cs="Arial"/>
-          <w:sz w:val="24"/>
-          <w:szCs w:val="24"/>
-        </w:rPr>
-      </w:pPr>
-      <w:r>
-        <w:rPr>
-          <w:rFonts w:ascii="Arial" w:eastAsia="Arial" w:hAnsi="Arial" w:cs="Arial"/>
-          <w:sz w:val="24"/>
-          <w:szCs w:val="24"/>
-        </w:rPr>
-        <w:t>o</w:t>
-      </w:r>
-      <w:r>
-        <w:rPr>
-          <w:rFonts w:ascii="Arial" w:eastAsia="Arial" w:hAnsi="Arial" w:cs="Arial"/>
-          <w:sz w:val="24"/>
-          <w:szCs w:val="24"/>
-        </w:rPr>
-        <w:tab/>
-        <w:t>Um aviso é exibido que não existem provas que precisam ser avaliadas.</w:t>
-      </w:r>
-    </w:p>
-    <w:p>
-      <w:pPr>
-        <w:spacing w:after="0" w:line="360" w:lineRule="auto"/>
-        <w:ind w:left="567"/>
-        <w:jc w:val="both"/>
-        <w:rPr>
-          <w:rFonts w:ascii="Arial" w:eastAsia="Arial" w:hAnsi="Arial" w:cs="Arial"/>
-          <w:sz w:val="24"/>
-          <w:szCs w:val="24"/>
-        </w:rPr>
-      </w:pPr>
-      <w:r>
-        <w:rPr>
-          <w:rFonts w:ascii="Arial" w:eastAsia="Arial" w:hAnsi="Arial" w:cs="Arial"/>
-          <w:sz w:val="24"/>
-          <w:szCs w:val="24"/>
-        </w:rPr>
-        <w:t>Pós-condição: As notas das avaliações são salvas no banco de dados e disponibilizadas para a consulta de cada aluno.</w:t>
-      </w:r>
-    </w:p>
-    <w:p>
-      <w:pPr>
-        <w:spacing w:after="0" w:line="360" w:lineRule="auto"/>
-        <w:ind w:left="567"/>
-        <w:jc w:val="both"/>
-        <w:rPr>
-          <w:rFonts w:ascii="Arial" w:eastAsia="Arial" w:hAnsi="Arial" w:cs="Arial"/>
-          <w:sz w:val="24"/>
-          <w:szCs w:val="24"/>
-        </w:rPr>
-      </w:pPr>
-    </w:p>
-    <w:p>
-      <w:pPr>
-        <w:spacing w:after="0" w:line="360" w:lineRule="auto"/>
-        <w:ind w:left="567"/>
-        <w:jc w:val="both"/>
-        <w:rPr>
-          <w:rFonts w:ascii="Arial" w:eastAsia="Arial" w:hAnsi="Arial" w:cs="Arial"/>
-          <w:sz w:val="24"/>
-          <w:szCs w:val="24"/>
-        </w:rPr>
-      </w:pPr>
-      <w:r>
-        <w:rPr>
-          <w:rFonts w:ascii="Arial" w:eastAsia="Arial" w:hAnsi="Arial" w:cs="Arial"/>
-          <w:sz w:val="24"/>
-          <w:szCs w:val="24"/>
-        </w:rPr>
-        <w:t>Cenário: Consulta a Prova</w:t>
-      </w:r>
-    </w:p>
-    <w:p>
-      <w:pPr>
-        <w:spacing w:after="0" w:line="360" w:lineRule="auto"/>
-        <w:ind w:left="567"/>
-        <w:jc w:val="both"/>
-        <w:rPr>
-          <w:rFonts w:ascii="Arial" w:eastAsia="Arial" w:hAnsi="Arial" w:cs="Arial"/>
-          <w:sz w:val="24"/>
-          <w:szCs w:val="24"/>
-        </w:rPr>
-      </w:pPr>
-      <w:r>
-        <w:rPr>
-          <w:rFonts w:ascii="Arial" w:eastAsia="Arial" w:hAnsi="Arial" w:cs="Arial"/>
-          <w:sz w:val="24"/>
-          <w:szCs w:val="24"/>
-        </w:rPr>
-        <w:t>Atores: Aluno</w:t>
-      </w:r>
-    </w:p>
-    <w:p>
-      <w:pPr>
-        <w:spacing w:after="0" w:line="360" w:lineRule="auto"/>
-        <w:ind w:left="567"/>
-        <w:jc w:val="both"/>
-        <w:rPr>
-          <w:rFonts w:ascii="Arial" w:eastAsia="Arial" w:hAnsi="Arial" w:cs="Arial"/>
-          <w:sz w:val="24"/>
-          <w:szCs w:val="24"/>
-        </w:rPr>
-      </w:pPr>
-      <w:r>
-        <w:rPr>
-          <w:rFonts w:ascii="Arial" w:eastAsia="Arial" w:hAnsi="Arial" w:cs="Arial"/>
-          <w:sz w:val="24"/>
-          <w:szCs w:val="24"/>
-        </w:rPr>
-        <w:t>Objetivo: Permitir que os alunos consultem as notas obtidas nas provas, para que possam decidir se precisam ou não realizar a prova de recuperação.</w:t>
-      </w:r>
-    </w:p>
-    <w:p>
-      <w:pPr>
-        <w:spacing w:after="0" w:line="360" w:lineRule="auto"/>
-        <w:ind w:left="567"/>
-        <w:jc w:val="both"/>
-        <w:rPr>
-          <w:rFonts w:ascii="Arial" w:eastAsia="Arial" w:hAnsi="Arial" w:cs="Arial"/>
-          <w:sz w:val="24"/>
-          <w:szCs w:val="24"/>
-        </w:rPr>
-      </w:pPr>
-      <w:r>
-        <w:rPr>
-          <w:rFonts w:ascii="Arial" w:eastAsia="Arial" w:hAnsi="Arial" w:cs="Arial"/>
-          <w:sz w:val="24"/>
-          <w:szCs w:val="24"/>
-        </w:rPr>
-        <w:t>Pré-condição: O aluno deve estar matriculado na rede universitária. O aluno deve ter realizado uma prova. O professor deve já ter avaliado a prova realizada pelo aluno.</w:t>
-      </w:r>
-    </w:p>
-    <w:p>
-      <w:pPr>
-        <w:spacing w:after="0" w:line="360" w:lineRule="auto"/>
-        <w:ind w:left="567"/>
-        <w:jc w:val="both"/>
-        <w:rPr>
-          <w:rFonts w:ascii="Arial" w:eastAsia="Arial" w:hAnsi="Arial" w:cs="Arial"/>
-          <w:sz w:val="24"/>
-          <w:szCs w:val="24"/>
-        </w:rPr>
-      </w:pPr>
-      <w:r>
-        <w:rPr>
-          <w:rFonts w:ascii="Arial" w:eastAsia="Arial" w:hAnsi="Arial" w:cs="Arial"/>
-          <w:sz w:val="24"/>
-          <w:szCs w:val="24"/>
-        </w:rPr>
-        <w:t>Fluxo Principal:</w:t>
-      </w:r>
-    </w:p>
-    <w:p>
-      <w:pPr>
-        <w:spacing w:after="0" w:line="360" w:lineRule="auto"/>
-        <w:ind w:left="567"/>
-        <w:jc w:val="both"/>
-        <w:rPr>
-          <w:rFonts w:ascii="Arial" w:eastAsia="Arial" w:hAnsi="Arial" w:cs="Arial"/>
-          <w:sz w:val="24"/>
-          <w:szCs w:val="24"/>
-        </w:rPr>
-      </w:pPr>
-    </w:p>
-    <w:p>
-      <w:pPr>
-        <w:spacing w:after="0" w:line="360" w:lineRule="auto"/>
-        <w:ind w:left="567"/>
-        <w:jc w:val="both"/>
-        <w:rPr>
-          <w:rFonts w:ascii="Arial" w:eastAsia="Arial" w:hAnsi="Arial" w:cs="Arial"/>
-          <w:sz w:val="24"/>
-          <w:szCs w:val="24"/>
-        </w:rPr>
-      </w:pPr>
-      <w:r>
-        <w:rPr>
-          <w:rFonts w:ascii="Arial" w:eastAsia="Arial" w:hAnsi="Arial" w:cs="Arial"/>
-          <w:sz w:val="24"/>
-          <w:szCs w:val="24"/>
-        </w:rPr>
-        <w:t>1)</w:t>
-      </w:r>
-      <w:r>
-        <w:rPr>
-          <w:rFonts w:ascii="Arial" w:eastAsia="Arial" w:hAnsi="Arial" w:cs="Arial"/>
-          <w:sz w:val="24"/>
-          <w:szCs w:val="24"/>
-        </w:rPr>
-        <w:tab/>
-        <w:t>O aluno acessa o ambiente de avaliações do portal da faculdade.</w:t>
-      </w:r>
-    </w:p>
-    <w:p>
-      <w:pPr>
-        <w:spacing w:after="0" w:line="360" w:lineRule="auto"/>
-        <w:ind w:left="567"/>
-        <w:jc w:val="both"/>
-        <w:rPr>
-          <w:rFonts w:ascii="Arial" w:eastAsia="Arial" w:hAnsi="Arial" w:cs="Arial"/>
-          <w:sz w:val="24"/>
-          <w:szCs w:val="24"/>
-        </w:rPr>
-      </w:pPr>
-      <w:r>
-        <w:rPr>
-          <w:rFonts w:ascii="Arial" w:eastAsia="Arial" w:hAnsi="Arial" w:cs="Arial"/>
-          <w:sz w:val="24"/>
-          <w:szCs w:val="24"/>
-        </w:rPr>
-        <w:t>2)</w:t>
-      </w:r>
-      <w:r>
-        <w:rPr>
-          <w:rFonts w:ascii="Arial" w:eastAsia="Arial" w:hAnsi="Arial" w:cs="Arial"/>
-          <w:sz w:val="24"/>
-          <w:szCs w:val="24"/>
-        </w:rPr>
-        <w:tab/>
-        <w:t>O aluno obtém os resultados da avaliação.</w:t>
-      </w:r>
-    </w:p>
-    <w:p>
-      <w:pPr>
-        <w:spacing w:after="0" w:line="360" w:lineRule="auto"/>
-        <w:ind w:left="567"/>
-        <w:jc w:val="both"/>
-        <w:rPr>
-          <w:rFonts w:ascii="Arial" w:eastAsia="Arial" w:hAnsi="Arial" w:cs="Arial"/>
-          <w:sz w:val="24"/>
-          <w:szCs w:val="24"/>
-        </w:rPr>
-      </w:pPr>
-    </w:p>
-    <w:p>
-      <w:pPr>
-        <w:spacing w:after="0" w:line="360" w:lineRule="auto"/>
-        <w:ind w:left="567"/>
-        <w:jc w:val="both"/>
-        <w:rPr>
-          <w:rFonts w:ascii="Arial" w:eastAsia="Arial" w:hAnsi="Arial" w:cs="Arial"/>
-          <w:sz w:val="24"/>
-          <w:szCs w:val="24"/>
-        </w:rPr>
-      </w:pPr>
-      <w:r>
-        <w:rPr>
-          <w:rFonts w:ascii="Arial" w:eastAsia="Arial" w:hAnsi="Arial" w:cs="Arial"/>
-          <w:sz w:val="24"/>
-          <w:szCs w:val="24"/>
-        </w:rPr>
-        <w:t>Fluxos Alternativos:</w:t>
-      </w:r>
-    </w:p>
-    <w:p>
-      <w:pPr>
-        <w:spacing w:after="0" w:line="360" w:lineRule="auto"/>
-        <w:ind w:left="567"/>
-        <w:jc w:val="both"/>
-        <w:rPr>
-          <w:rFonts w:ascii="Arial" w:eastAsia="Arial" w:hAnsi="Arial" w:cs="Arial"/>
-          <w:sz w:val="24"/>
-          <w:szCs w:val="24"/>
-        </w:rPr>
-      </w:pPr>
     </w:p>
     <w:p>
       <w:pPr>
         <w:pStyle w:val="PargrafodaLista"/>
         <w:numPr>
           <w:ilvl w:val="0"/>
-          <w:numId w:val="8"/>
+          <w:numId w:val="10"/>
         </w:numPr>
         <w:spacing w:after="0" w:line="360" w:lineRule="auto"/>
         <w:jc w:val="both"/>
@@ -2780,7 +1974,39 @@
           <w:sz w:val="24"/>
           <w:szCs w:val="24"/>
         </w:rPr>
-        <w:t>Aluno sem provas realizadas</w:t>
+        <w:t>Aluno não matriculado</w:t>
+      </w:r>
+      <w:r>
+        <w:rPr>
+          <w:rFonts w:ascii="Arial" w:eastAsia="Arial" w:hAnsi="Arial" w:cs="Arial"/>
+          <w:sz w:val="24"/>
+          <w:szCs w:val="24"/>
+        </w:rPr>
+        <w:t>:</w:t>
+      </w:r>
+    </w:p>
+    <w:p>
+      <w:pPr>
+        <w:pStyle w:val="PargrafodaLista"/>
+        <w:numPr>
+          <w:ilvl w:val="1"/>
+          <w:numId w:val="10"/>
+        </w:numPr>
+        <w:spacing w:after="0" w:line="360" w:lineRule="auto"/>
+        <w:jc w:val="both"/>
+        <w:rPr>
+          <w:rFonts w:ascii="Arial" w:eastAsia="Arial" w:hAnsi="Arial" w:cs="Arial"/>
+          <w:sz w:val="24"/>
+          <w:szCs w:val="24"/>
+        </w:rPr>
+      </w:pPr>
+      <w:r>
+        <w:rPr>
+          <w:rFonts w:ascii="Arial" w:eastAsia="Arial" w:hAnsi="Arial" w:cs="Arial"/>
+          <w:sz w:val="24"/>
+          <w:szCs w:val="24"/>
+        </w:rPr>
+        <w:t>Um aviso é exibido que o aluno não se encontra matriculado na instituição.</w:t>
       </w:r>
     </w:p>
     <w:p>
@@ -2788,7 +2014,7 @@
         <w:pStyle w:val="PargrafodaLista"/>
         <w:numPr>
           <w:ilvl w:val="0"/>
-          <w:numId w:val="8"/>
+          <w:numId w:val="10"/>
         </w:numPr>
         <w:spacing w:after="0" w:line="360" w:lineRule="auto"/>
         <w:jc w:val="both"/>
@@ -2804,15 +2030,398 @@
           <w:sz w:val="24"/>
           <w:szCs w:val="24"/>
         </w:rPr>
-        <w:t>Um aviso é exibido que não existem provas realizadas pelo aluno.</w:t>
-      </w:r>
+        <w:t>Aluno sem provas agendadas</w:t>
+      </w:r>
+      <w:r>
+        <w:rPr>
+          <w:rFonts w:ascii="Arial" w:eastAsia="Arial" w:hAnsi="Arial" w:cs="Arial"/>
+          <w:sz w:val="24"/>
+          <w:szCs w:val="24"/>
+        </w:rPr>
+        <w:t>:</w:t>
+      </w:r>
+    </w:p>
+    <w:p>
+      <w:pPr>
+        <w:pStyle w:val="PargrafodaLista"/>
+        <w:numPr>
+          <w:ilvl w:val="1"/>
+          <w:numId w:val="10"/>
+        </w:numPr>
+        <w:spacing w:after="0" w:line="360" w:lineRule="auto"/>
+        <w:jc w:val="both"/>
+        <w:rPr>
+          <w:rFonts w:ascii="Arial" w:eastAsia="Arial" w:hAnsi="Arial" w:cs="Arial"/>
+          <w:sz w:val="24"/>
+          <w:szCs w:val="24"/>
+        </w:rPr>
+      </w:pPr>
+      <w:r>
+        <w:rPr>
+          <w:rFonts w:ascii="Arial" w:eastAsia="Arial" w:hAnsi="Arial" w:cs="Arial"/>
+          <w:sz w:val="24"/>
+          <w:szCs w:val="24"/>
+        </w:rPr>
+        <w:t>Um aviso é exibido que o aluno não possui provas agendadas para realização.</w:t>
+      </w:r>
+    </w:p>
+    <w:p>
+      <w:pPr>
+        <w:spacing w:after="0" w:line="360" w:lineRule="auto"/>
+        <w:jc w:val="both"/>
+        <w:rPr>
+          <w:rFonts w:ascii="Arial" w:eastAsia="Arial" w:hAnsi="Arial" w:cs="Arial"/>
+          <w:sz w:val="24"/>
+          <w:szCs w:val="24"/>
+        </w:rPr>
+      </w:pPr>
+    </w:p>
+    <w:p>
+      <w:pPr>
+        <w:spacing w:after="0" w:line="360" w:lineRule="auto"/>
+        <w:ind w:left="567"/>
+        <w:jc w:val="both"/>
+        <w:rPr>
+          <w:rFonts w:ascii="Arial" w:eastAsia="Arial" w:hAnsi="Arial" w:cs="Arial"/>
+          <w:sz w:val="24"/>
+          <w:szCs w:val="24"/>
+        </w:rPr>
+      </w:pPr>
+      <w:r>
+        <w:rPr>
+          <w:rFonts w:ascii="Arial" w:eastAsia="Arial" w:hAnsi="Arial" w:cs="Arial"/>
+          <w:sz w:val="24"/>
+          <w:szCs w:val="24"/>
+        </w:rPr>
+        <w:t>Pós-Condição: Todos os dados são computados por intermédio do fornecedor, de modo que o aluno e o professor tenham acesso aos resultados das avaliações.</w:t>
+      </w:r>
+    </w:p>
+    <w:p>
+      <w:pPr>
+        <w:spacing w:after="0" w:line="360" w:lineRule="auto"/>
+        <w:ind w:left="567"/>
+        <w:jc w:val="both"/>
+        <w:rPr>
+          <w:rFonts w:ascii="Arial" w:eastAsia="Arial" w:hAnsi="Arial" w:cs="Arial"/>
+          <w:sz w:val="24"/>
+          <w:szCs w:val="24"/>
+        </w:rPr>
+      </w:pPr>
+    </w:p>
+    <w:p>
+      <w:pPr>
+        <w:spacing w:after="0" w:line="360" w:lineRule="auto"/>
+        <w:ind w:left="567"/>
+        <w:jc w:val="both"/>
+        <w:rPr>
+          <w:rFonts w:ascii="Arial" w:eastAsia="Arial" w:hAnsi="Arial" w:cs="Arial"/>
+          <w:sz w:val="24"/>
+          <w:szCs w:val="24"/>
+        </w:rPr>
+      </w:pPr>
+      <w:r>
+        <w:rPr>
+          <w:rFonts w:ascii="Arial" w:eastAsia="Arial" w:hAnsi="Arial" w:cs="Arial"/>
+          <w:sz w:val="24"/>
+          <w:szCs w:val="24"/>
+        </w:rPr>
+        <w:t>Cenário: Avalia a Prova</w:t>
+      </w:r>
+    </w:p>
+    <w:p>
+      <w:pPr>
+        <w:spacing w:after="0" w:line="360" w:lineRule="auto"/>
+        <w:ind w:left="567"/>
+        <w:jc w:val="both"/>
+        <w:rPr>
+          <w:rFonts w:ascii="Arial" w:eastAsia="Arial" w:hAnsi="Arial" w:cs="Arial"/>
+          <w:sz w:val="24"/>
+          <w:szCs w:val="24"/>
+        </w:rPr>
+      </w:pPr>
+      <w:r>
+        <w:rPr>
+          <w:rFonts w:ascii="Arial" w:eastAsia="Arial" w:hAnsi="Arial" w:cs="Arial"/>
+          <w:sz w:val="24"/>
+          <w:szCs w:val="24"/>
+        </w:rPr>
+        <w:t>Atores: Professor, Fornecedor</w:t>
+      </w:r>
+    </w:p>
+    <w:p>
+      <w:pPr>
+        <w:spacing w:after="0" w:line="360" w:lineRule="auto"/>
+        <w:ind w:left="567"/>
+        <w:jc w:val="both"/>
+        <w:rPr>
+          <w:rFonts w:ascii="Arial" w:eastAsia="Arial" w:hAnsi="Arial" w:cs="Arial"/>
+          <w:sz w:val="24"/>
+          <w:szCs w:val="24"/>
+        </w:rPr>
+      </w:pPr>
+      <w:r>
+        <w:rPr>
+          <w:rFonts w:ascii="Arial" w:eastAsia="Arial" w:hAnsi="Arial" w:cs="Arial"/>
+          <w:sz w:val="24"/>
+          <w:szCs w:val="24"/>
+        </w:rPr>
+        <w:t>Objetivo: Garantir que o professor tenha acesso às provas realizadas pelos alunos, e que possa atribuir uma nota às mesmas.</w:t>
+      </w:r>
+    </w:p>
+    <w:p>
+      <w:pPr>
+        <w:spacing w:after="0" w:line="360" w:lineRule="auto"/>
+        <w:ind w:left="567"/>
+        <w:jc w:val="both"/>
+        <w:rPr>
+          <w:rFonts w:ascii="Arial" w:eastAsia="Arial" w:hAnsi="Arial" w:cs="Arial"/>
+          <w:sz w:val="24"/>
+          <w:szCs w:val="24"/>
+        </w:rPr>
+      </w:pPr>
+      <w:r>
+        <w:rPr>
+          <w:rFonts w:ascii="Arial" w:eastAsia="Arial" w:hAnsi="Arial" w:cs="Arial"/>
+          <w:sz w:val="24"/>
+          <w:szCs w:val="24"/>
+        </w:rPr>
+        <w:t xml:space="preserve">Pré-condição: O Professor deve ter acesso ao ambiente de avaliações com permissões adicionais. O professor deve estar vinculado a </w:t>
+      </w:r>
+      <w:proofErr w:type="gramStart"/>
+      <w:r>
+        <w:rPr>
+          <w:rFonts w:ascii="Arial" w:eastAsia="Arial" w:hAnsi="Arial" w:cs="Arial"/>
+          <w:sz w:val="24"/>
+          <w:szCs w:val="24"/>
+        </w:rPr>
+        <w:t>uma disciplinas</w:t>
+      </w:r>
+      <w:proofErr w:type="gramEnd"/>
+      <w:r>
+        <w:rPr>
+          <w:rFonts w:ascii="Arial" w:eastAsia="Arial" w:hAnsi="Arial" w:cs="Arial"/>
+          <w:sz w:val="24"/>
+          <w:szCs w:val="24"/>
+        </w:rPr>
+        <w:t xml:space="preserve"> com provas já realizadas.</w:t>
+      </w:r>
+    </w:p>
+    <w:p>
+      <w:pPr>
+        <w:spacing w:after="0" w:line="360" w:lineRule="auto"/>
+        <w:ind w:left="567"/>
+        <w:jc w:val="both"/>
+        <w:rPr>
+          <w:rFonts w:ascii="Arial" w:eastAsia="Arial" w:hAnsi="Arial" w:cs="Arial"/>
+          <w:sz w:val="24"/>
+          <w:szCs w:val="24"/>
+        </w:rPr>
+      </w:pPr>
+      <w:r>
+        <w:rPr>
+          <w:rFonts w:ascii="Arial" w:eastAsia="Arial" w:hAnsi="Arial" w:cs="Arial"/>
+          <w:sz w:val="24"/>
+          <w:szCs w:val="24"/>
+        </w:rPr>
+        <w:t>Fluxo Principal:</w:t>
+      </w:r>
+    </w:p>
+    <w:p>
+      <w:pPr>
+        <w:spacing w:after="0" w:line="360" w:lineRule="auto"/>
+        <w:ind w:left="567"/>
+        <w:jc w:val="both"/>
+        <w:rPr>
+          <w:rFonts w:ascii="Arial" w:eastAsia="Arial" w:hAnsi="Arial" w:cs="Arial"/>
+          <w:sz w:val="24"/>
+          <w:szCs w:val="24"/>
+        </w:rPr>
+      </w:pPr>
+      <w:r>
+        <w:rPr>
+          <w:rFonts w:ascii="Arial" w:eastAsia="Arial" w:hAnsi="Arial" w:cs="Arial"/>
+          <w:sz w:val="24"/>
+          <w:szCs w:val="24"/>
+        </w:rPr>
+        <w:t>1)</w:t>
+      </w:r>
+      <w:r>
+        <w:rPr>
+          <w:rFonts w:ascii="Arial" w:eastAsia="Arial" w:hAnsi="Arial" w:cs="Arial"/>
+          <w:sz w:val="24"/>
+          <w:szCs w:val="24"/>
+        </w:rPr>
+        <w:tab/>
+        <w:t>O professor acessa o ambiente de avaliações do portal da faculdade.</w:t>
+      </w:r>
+    </w:p>
+    <w:p>
+      <w:pPr>
+        <w:spacing w:after="0" w:line="360" w:lineRule="auto"/>
+        <w:ind w:left="567"/>
+        <w:jc w:val="both"/>
+        <w:rPr>
+          <w:rFonts w:ascii="Arial" w:eastAsia="Arial" w:hAnsi="Arial" w:cs="Arial"/>
+          <w:sz w:val="24"/>
+          <w:szCs w:val="24"/>
+        </w:rPr>
+      </w:pPr>
+      <w:r>
+        <w:rPr>
+          <w:rFonts w:ascii="Arial" w:eastAsia="Arial" w:hAnsi="Arial" w:cs="Arial"/>
+          <w:sz w:val="24"/>
+          <w:szCs w:val="24"/>
+        </w:rPr>
+        <w:t>2)</w:t>
+      </w:r>
+      <w:r>
+        <w:rPr>
+          <w:rFonts w:ascii="Arial" w:eastAsia="Arial" w:hAnsi="Arial" w:cs="Arial"/>
+          <w:sz w:val="24"/>
+          <w:szCs w:val="24"/>
+        </w:rPr>
+        <w:tab/>
+        <w:t>O professor acessa o arquivo da prova realizada pelo aluno.</w:t>
+      </w:r>
+    </w:p>
+    <w:p>
+      <w:pPr>
+        <w:spacing w:after="0" w:line="360" w:lineRule="auto"/>
+        <w:ind w:left="567"/>
+        <w:jc w:val="both"/>
+        <w:rPr>
+          <w:rFonts w:ascii="Arial" w:eastAsia="Arial" w:hAnsi="Arial" w:cs="Arial"/>
+          <w:sz w:val="24"/>
+          <w:szCs w:val="24"/>
+        </w:rPr>
+      </w:pPr>
+      <w:r>
+        <w:rPr>
+          <w:rFonts w:ascii="Arial" w:eastAsia="Arial" w:hAnsi="Arial" w:cs="Arial"/>
+          <w:sz w:val="24"/>
+          <w:szCs w:val="24"/>
+        </w:rPr>
+        <w:t>3)</w:t>
+      </w:r>
+      <w:r>
+        <w:rPr>
+          <w:rFonts w:ascii="Arial" w:eastAsia="Arial" w:hAnsi="Arial" w:cs="Arial"/>
+          <w:sz w:val="24"/>
+          <w:szCs w:val="24"/>
+        </w:rPr>
+        <w:tab/>
+        <w:t>O professor avalia a prova e realiza um novo envio ao banco de dados com a nota do aluno.</w:t>
+      </w:r>
+    </w:p>
+    <w:p>
+      <w:pPr>
+        <w:spacing w:after="0" w:line="360" w:lineRule="auto"/>
+        <w:ind w:left="567"/>
+        <w:jc w:val="both"/>
+        <w:rPr>
+          <w:rFonts w:ascii="Arial" w:eastAsia="Arial" w:hAnsi="Arial" w:cs="Arial"/>
+          <w:sz w:val="24"/>
+          <w:szCs w:val="24"/>
+        </w:rPr>
+      </w:pPr>
+      <w:r>
+        <w:rPr>
+          <w:rFonts w:ascii="Arial" w:eastAsia="Arial" w:hAnsi="Arial" w:cs="Arial"/>
+          <w:sz w:val="24"/>
+          <w:szCs w:val="24"/>
+        </w:rPr>
+        <w:lastRenderedPageBreak/>
+        <w:t>4)</w:t>
+      </w:r>
+      <w:r>
+        <w:rPr>
+          <w:rFonts w:ascii="Arial" w:eastAsia="Arial" w:hAnsi="Arial" w:cs="Arial"/>
+          <w:sz w:val="24"/>
+          <w:szCs w:val="24"/>
+        </w:rPr>
+        <w:tab/>
+        <w:t>Os dados enviados pelo professor são armazenados pelo bando de dados.</w:t>
+      </w:r>
+    </w:p>
+    <w:p>
+      <w:pPr>
+        <w:spacing w:after="0" w:line="360" w:lineRule="auto"/>
+        <w:ind w:left="567"/>
+        <w:jc w:val="both"/>
+        <w:rPr>
+          <w:rFonts w:ascii="Arial" w:eastAsia="Arial" w:hAnsi="Arial" w:cs="Arial"/>
+          <w:sz w:val="24"/>
+          <w:szCs w:val="24"/>
+        </w:rPr>
+      </w:pPr>
+      <w:r>
+        <w:rPr>
+          <w:rFonts w:ascii="Arial" w:eastAsia="Arial" w:hAnsi="Arial" w:cs="Arial"/>
+          <w:sz w:val="24"/>
+          <w:szCs w:val="24"/>
+        </w:rPr>
+        <w:t>5)</w:t>
+      </w:r>
+      <w:r>
+        <w:rPr>
+          <w:rFonts w:ascii="Arial" w:eastAsia="Arial" w:hAnsi="Arial" w:cs="Arial"/>
+          <w:sz w:val="24"/>
+          <w:szCs w:val="24"/>
+        </w:rPr>
+        <w:tab/>
+        <w:t>O fornecedor libera acesso ao aluno para fins de consulta.</w:t>
+      </w:r>
+    </w:p>
+    <w:p>
+      <w:pPr>
+        <w:spacing w:after="0" w:line="360" w:lineRule="auto"/>
+        <w:ind w:left="567"/>
+        <w:jc w:val="both"/>
+        <w:rPr>
+          <w:rFonts w:ascii="Arial" w:eastAsia="Arial" w:hAnsi="Arial" w:cs="Arial"/>
+          <w:sz w:val="24"/>
+          <w:szCs w:val="24"/>
+        </w:rPr>
+      </w:pPr>
+    </w:p>
+    <w:p>
+      <w:pPr>
+        <w:spacing w:after="0" w:line="360" w:lineRule="auto"/>
+        <w:ind w:left="567"/>
+        <w:jc w:val="both"/>
+        <w:rPr>
+          <w:rFonts w:ascii="Arial" w:eastAsia="Arial" w:hAnsi="Arial" w:cs="Arial"/>
+          <w:sz w:val="24"/>
+          <w:szCs w:val="24"/>
+        </w:rPr>
+      </w:pPr>
+      <w:r>
+        <w:rPr>
+          <w:rFonts w:ascii="Arial" w:eastAsia="Arial" w:hAnsi="Arial" w:cs="Arial"/>
+          <w:sz w:val="24"/>
+          <w:szCs w:val="24"/>
+        </w:rPr>
+        <w:t>Fluxos Alternativos:</w:t>
+      </w:r>
+    </w:p>
+    <w:p>
+      <w:pPr>
+        <w:spacing w:after="0" w:line="360" w:lineRule="auto"/>
+        <w:ind w:left="567"/>
+        <w:jc w:val="both"/>
+        <w:rPr>
+          <w:rFonts w:ascii="Arial" w:eastAsia="Arial" w:hAnsi="Arial" w:cs="Arial"/>
+          <w:sz w:val="24"/>
+          <w:szCs w:val="24"/>
+        </w:rPr>
+      </w:pPr>
     </w:p>
     <w:p>
       <w:pPr>
         <w:pStyle w:val="PargrafodaLista"/>
         <w:numPr>
           <w:ilvl w:val="0"/>
-          <w:numId w:val="8"/>
+          <w:numId w:val="11"/>
         </w:numPr>
         <w:spacing w:after="0" w:line="360" w:lineRule="auto"/>
         <w:jc w:val="both"/>
@@ -2828,7 +2437,63 @@
           <w:sz w:val="24"/>
           <w:szCs w:val="24"/>
         </w:rPr>
-        <w:t>Prova sem avaliação do professor</w:t>
+        <w:t>Usuário sem permissões de Professor tenta acessar a sessão para professores</w:t>
+      </w:r>
+      <w:r>
+        <w:rPr>
+          <w:rFonts w:ascii="Arial" w:eastAsia="Arial" w:hAnsi="Arial" w:cs="Arial"/>
+          <w:sz w:val="24"/>
+          <w:szCs w:val="24"/>
+        </w:rPr>
+        <w:t>:</w:t>
+      </w:r>
+    </w:p>
+    <w:p>
+      <w:pPr>
+        <w:pStyle w:val="PargrafodaLista"/>
+        <w:numPr>
+          <w:ilvl w:val="1"/>
+          <w:numId w:val="11"/>
+        </w:numPr>
+        <w:spacing w:after="0" w:line="360" w:lineRule="auto"/>
+        <w:jc w:val="both"/>
+        <w:rPr>
+          <w:rFonts w:ascii="Arial" w:eastAsia="Arial" w:hAnsi="Arial" w:cs="Arial"/>
+          <w:sz w:val="24"/>
+          <w:szCs w:val="24"/>
+        </w:rPr>
+      </w:pPr>
+      <w:r>
+        <w:rPr>
+          <w:rFonts w:ascii="Arial" w:eastAsia="Arial" w:hAnsi="Arial" w:cs="Arial"/>
+          <w:sz w:val="24"/>
+          <w:szCs w:val="24"/>
+        </w:rPr>
+        <w:t>Um aviso é exibido que a sessão é exclusiva para professores.</w:t>
+      </w:r>
+    </w:p>
+    <w:p>
+      <w:pPr>
+        <w:pStyle w:val="PargrafodaLista"/>
+        <w:numPr>
+          <w:ilvl w:val="1"/>
+          <w:numId w:val="11"/>
+        </w:numPr>
+        <w:spacing w:after="0" w:line="360" w:lineRule="auto"/>
+        <w:jc w:val="both"/>
+        <w:rPr>
+          <w:rFonts w:ascii="Arial" w:eastAsia="Arial" w:hAnsi="Arial" w:cs="Arial"/>
+          <w:sz w:val="24"/>
+          <w:szCs w:val="24"/>
+        </w:rPr>
+      </w:pPr>
+      <w:r>
+        <w:rPr>
+          <w:rFonts w:ascii="Arial" w:eastAsia="Arial" w:hAnsi="Arial" w:cs="Arial"/>
+          <w:sz w:val="24"/>
+          <w:szCs w:val="24"/>
+        </w:rPr>
+        <w:t>O usuário é redirecionado para a tela inicial.</w:t>
       </w:r>
     </w:p>
     <w:p>
@@ -2836,7 +2501,7 @@
         <w:pStyle w:val="PargrafodaLista"/>
         <w:numPr>
           <w:ilvl w:val="0"/>
-          <w:numId w:val="8"/>
+          <w:numId w:val="11"/>
         </w:numPr>
         <w:spacing w:after="0" w:line="360" w:lineRule="auto"/>
         <w:jc w:val="both"/>
@@ -2852,15 +2517,304 @@
           <w:sz w:val="24"/>
           <w:szCs w:val="24"/>
         </w:rPr>
-        <w:t>Um aviso é exibido que a prova ainda não foi avaliada pelo professor da disciplina.</w:t>
-      </w:r>
+        <w:t>Professor sem provas a serem avaliadas</w:t>
+      </w:r>
+      <w:r>
+        <w:rPr>
+          <w:rFonts w:ascii="Arial" w:eastAsia="Arial" w:hAnsi="Arial" w:cs="Arial"/>
+          <w:sz w:val="24"/>
+          <w:szCs w:val="24"/>
+        </w:rPr>
+        <w:t>:</w:t>
+      </w:r>
+    </w:p>
+    <w:p>
+      <w:pPr>
+        <w:pStyle w:val="PargrafodaLista"/>
+        <w:numPr>
+          <w:ilvl w:val="1"/>
+          <w:numId w:val="11"/>
+        </w:numPr>
+        <w:spacing w:after="0" w:line="360" w:lineRule="auto"/>
+        <w:jc w:val="both"/>
+        <w:rPr>
+          <w:rFonts w:ascii="Arial" w:eastAsia="Arial" w:hAnsi="Arial" w:cs="Arial"/>
+          <w:sz w:val="24"/>
+          <w:szCs w:val="24"/>
+        </w:rPr>
+      </w:pPr>
+      <w:r>
+        <w:rPr>
+          <w:rFonts w:ascii="Arial" w:eastAsia="Arial" w:hAnsi="Arial" w:cs="Arial"/>
+          <w:sz w:val="24"/>
+          <w:szCs w:val="24"/>
+        </w:rPr>
+        <w:t>Um aviso é exibido que não existem provas que precisam ser avaliadas.</w:t>
+      </w:r>
+    </w:p>
+    <w:p>
+      <w:pPr>
+        <w:spacing w:after="0" w:line="360" w:lineRule="auto"/>
+        <w:jc w:val="both"/>
+        <w:rPr>
+          <w:rFonts w:ascii="Arial" w:eastAsia="Arial" w:hAnsi="Arial" w:cs="Arial"/>
+          <w:sz w:val="24"/>
+          <w:szCs w:val="24"/>
+        </w:rPr>
+      </w:pPr>
+    </w:p>
+    <w:p>
+      <w:pPr>
+        <w:spacing w:after="0" w:line="360" w:lineRule="auto"/>
+        <w:ind w:left="567"/>
+        <w:jc w:val="both"/>
+        <w:rPr>
+          <w:rFonts w:ascii="Arial" w:eastAsia="Arial" w:hAnsi="Arial" w:cs="Arial"/>
+          <w:sz w:val="24"/>
+          <w:szCs w:val="24"/>
+        </w:rPr>
+      </w:pPr>
+      <w:r>
+        <w:rPr>
+          <w:rFonts w:ascii="Arial" w:eastAsia="Arial" w:hAnsi="Arial" w:cs="Arial"/>
+          <w:sz w:val="24"/>
+          <w:szCs w:val="24"/>
+        </w:rPr>
+        <w:t>Pós-condição: As notas das avaliações são salvas no banco de dados e disponibilizadas para a consulta de cada aluno.</w:t>
+      </w:r>
+    </w:p>
+    <w:p>
+      <w:pPr>
+        <w:spacing w:after="0" w:line="360" w:lineRule="auto"/>
+        <w:ind w:left="567"/>
+        <w:jc w:val="both"/>
+        <w:rPr>
+          <w:rFonts w:ascii="Arial" w:eastAsia="Arial" w:hAnsi="Arial" w:cs="Arial"/>
+          <w:sz w:val="24"/>
+          <w:szCs w:val="24"/>
+        </w:rPr>
+      </w:pPr>
+    </w:p>
+    <w:p>
+      <w:pPr>
+        <w:spacing w:after="0" w:line="360" w:lineRule="auto"/>
+        <w:ind w:left="567"/>
+        <w:jc w:val="both"/>
+        <w:rPr>
+          <w:rFonts w:ascii="Arial" w:eastAsia="Arial" w:hAnsi="Arial" w:cs="Arial"/>
+          <w:sz w:val="24"/>
+          <w:szCs w:val="24"/>
+        </w:rPr>
+      </w:pPr>
+      <w:r>
+        <w:rPr>
+          <w:rFonts w:ascii="Arial" w:eastAsia="Arial" w:hAnsi="Arial" w:cs="Arial"/>
+          <w:sz w:val="24"/>
+          <w:szCs w:val="24"/>
+        </w:rPr>
+        <w:t>Cenário: Consulta a Prova</w:t>
+      </w:r>
+    </w:p>
+    <w:p>
+      <w:pPr>
+        <w:spacing w:after="0" w:line="360" w:lineRule="auto"/>
+        <w:ind w:left="567"/>
+        <w:jc w:val="both"/>
+        <w:rPr>
+          <w:rFonts w:ascii="Arial" w:eastAsia="Arial" w:hAnsi="Arial" w:cs="Arial"/>
+          <w:sz w:val="24"/>
+          <w:szCs w:val="24"/>
+        </w:rPr>
+      </w:pPr>
+      <w:r>
+        <w:rPr>
+          <w:rFonts w:ascii="Arial" w:eastAsia="Arial" w:hAnsi="Arial" w:cs="Arial"/>
+          <w:sz w:val="24"/>
+          <w:szCs w:val="24"/>
+        </w:rPr>
+        <w:t>Atores: Aluno</w:t>
+      </w:r>
+    </w:p>
+    <w:p>
+      <w:pPr>
+        <w:spacing w:after="0" w:line="360" w:lineRule="auto"/>
+        <w:ind w:left="567"/>
+        <w:jc w:val="both"/>
+        <w:rPr>
+          <w:rFonts w:ascii="Arial" w:eastAsia="Arial" w:hAnsi="Arial" w:cs="Arial"/>
+          <w:sz w:val="24"/>
+          <w:szCs w:val="24"/>
+        </w:rPr>
+      </w:pPr>
+      <w:r>
+        <w:rPr>
+          <w:rFonts w:ascii="Arial" w:eastAsia="Arial" w:hAnsi="Arial" w:cs="Arial"/>
+          <w:sz w:val="24"/>
+          <w:szCs w:val="24"/>
+        </w:rPr>
+        <w:t>Objetivo: Permitir que os alunos consultem as notas obtidas nas provas, para que possam decidir se precisam ou não realizar a prova de recuperação.</w:t>
+      </w:r>
+    </w:p>
+    <w:p>
+      <w:pPr>
+        <w:spacing w:after="0" w:line="360" w:lineRule="auto"/>
+        <w:ind w:left="567"/>
+        <w:jc w:val="both"/>
+        <w:rPr>
+          <w:rFonts w:ascii="Arial" w:eastAsia="Arial" w:hAnsi="Arial" w:cs="Arial"/>
+          <w:sz w:val="24"/>
+          <w:szCs w:val="24"/>
+        </w:rPr>
+      </w:pPr>
+      <w:r>
+        <w:rPr>
+          <w:rFonts w:ascii="Arial" w:eastAsia="Arial" w:hAnsi="Arial" w:cs="Arial"/>
+          <w:sz w:val="24"/>
+          <w:szCs w:val="24"/>
+        </w:rPr>
+        <w:t>Pré-condição: O aluno deve estar matriculado na rede universitária. O aluno deve ter realizado uma prova. O professor deve já ter avaliado a prova realizada pelo aluno.</w:t>
+      </w:r>
+    </w:p>
+    <w:p>
+      <w:pPr>
+        <w:spacing w:after="0" w:line="360" w:lineRule="auto"/>
+        <w:ind w:left="567"/>
+        <w:jc w:val="both"/>
+        <w:rPr>
+          <w:rFonts w:ascii="Arial" w:eastAsia="Arial" w:hAnsi="Arial" w:cs="Arial"/>
+          <w:sz w:val="24"/>
+          <w:szCs w:val="24"/>
+        </w:rPr>
+      </w:pPr>
+      <w:r>
+        <w:rPr>
+          <w:rFonts w:ascii="Arial" w:eastAsia="Arial" w:hAnsi="Arial" w:cs="Arial"/>
+          <w:sz w:val="24"/>
+          <w:szCs w:val="24"/>
+        </w:rPr>
+        <w:t>Fluxo Principal:</w:t>
+      </w:r>
+    </w:p>
+    <w:p>
+      <w:pPr>
+        <w:spacing w:after="0" w:line="360" w:lineRule="auto"/>
+        <w:ind w:left="567"/>
+        <w:jc w:val="both"/>
+        <w:rPr>
+          <w:rFonts w:ascii="Arial" w:eastAsia="Arial" w:hAnsi="Arial" w:cs="Arial"/>
+          <w:sz w:val="24"/>
+          <w:szCs w:val="24"/>
+        </w:rPr>
+      </w:pPr>
+    </w:p>
+    <w:p>
+      <w:pPr>
+        <w:spacing w:after="0" w:line="360" w:lineRule="auto"/>
+        <w:ind w:left="567"/>
+        <w:jc w:val="both"/>
+        <w:rPr>
+          <w:rFonts w:ascii="Arial" w:eastAsia="Arial" w:hAnsi="Arial" w:cs="Arial"/>
+          <w:sz w:val="24"/>
+          <w:szCs w:val="24"/>
+        </w:rPr>
+      </w:pPr>
+      <w:r>
+        <w:rPr>
+          <w:rFonts w:ascii="Arial" w:eastAsia="Arial" w:hAnsi="Arial" w:cs="Arial"/>
+          <w:sz w:val="24"/>
+          <w:szCs w:val="24"/>
+        </w:rPr>
+        <w:t>1)</w:t>
+      </w:r>
+      <w:r>
+        <w:rPr>
+          <w:rFonts w:ascii="Arial" w:eastAsia="Arial" w:hAnsi="Arial" w:cs="Arial"/>
+          <w:sz w:val="24"/>
+          <w:szCs w:val="24"/>
+        </w:rPr>
+        <w:tab/>
+        <w:t>O aluno acessa o ambiente de avaliações do portal da faculdade.</w:t>
+      </w:r>
+    </w:p>
+    <w:p>
+      <w:pPr>
+        <w:spacing w:after="0" w:line="360" w:lineRule="auto"/>
+        <w:ind w:left="567"/>
+        <w:jc w:val="both"/>
+        <w:rPr>
+          <w:rFonts w:ascii="Arial" w:eastAsia="Arial" w:hAnsi="Arial" w:cs="Arial"/>
+          <w:sz w:val="24"/>
+          <w:szCs w:val="24"/>
+        </w:rPr>
+      </w:pPr>
+      <w:r>
+        <w:rPr>
+          <w:rFonts w:ascii="Arial" w:eastAsia="Arial" w:hAnsi="Arial" w:cs="Arial"/>
+          <w:sz w:val="24"/>
+          <w:szCs w:val="24"/>
+        </w:rPr>
+        <w:t>2)</w:t>
+      </w:r>
+      <w:r>
+        <w:rPr>
+          <w:rFonts w:ascii="Arial" w:eastAsia="Arial" w:hAnsi="Arial" w:cs="Arial"/>
+          <w:sz w:val="24"/>
+          <w:szCs w:val="24"/>
+        </w:rPr>
+        <w:tab/>
+        <w:t>O aluno obtém os resultados da avaliação.</w:t>
+      </w:r>
+    </w:p>
+    <w:p>
+      <w:pPr>
+        <w:spacing w:after="0" w:line="360" w:lineRule="auto"/>
+        <w:ind w:left="567"/>
+        <w:jc w:val="both"/>
+        <w:rPr>
+          <w:rFonts w:ascii="Arial" w:eastAsia="Arial" w:hAnsi="Arial" w:cs="Arial"/>
+          <w:sz w:val="24"/>
+          <w:szCs w:val="24"/>
+        </w:rPr>
+      </w:pPr>
+    </w:p>
+    <w:p>
+      <w:pPr>
+        <w:spacing w:after="0" w:line="360" w:lineRule="auto"/>
+        <w:ind w:left="567"/>
+        <w:jc w:val="both"/>
+        <w:rPr>
+          <w:rFonts w:ascii="Arial" w:eastAsia="Arial" w:hAnsi="Arial" w:cs="Arial"/>
+          <w:sz w:val="24"/>
+          <w:szCs w:val="24"/>
+        </w:rPr>
+      </w:pPr>
+      <w:r>
+        <w:rPr>
+          <w:rFonts w:ascii="Arial" w:eastAsia="Arial" w:hAnsi="Arial" w:cs="Arial"/>
+          <w:sz w:val="24"/>
+          <w:szCs w:val="24"/>
+        </w:rPr>
+        <w:t>Fluxos Alternativos:</w:t>
+      </w:r>
+    </w:p>
+    <w:p>
+      <w:pPr>
+        <w:spacing w:after="0" w:line="360" w:lineRule="auto"/>
+        <w:ind w:left="567"/>
+        <w:jc w:val="both"/>
+        <w:rPr>
+          <w:rFonts w:ascii="Arial" w:eastAsia="Arial" w:hAnsi="Arial" w:cs="Arial"/>
+          <w:sz w:val="24"/>
+          <w:szCs w:val="24"/>
+        </w:rPr>
+      </w:pPr>
     </w:p>
     <w:p>
       <w:pPr>
         <w:pStyle w:val="PargrafodaLista"/>
         <w:numPr>
           <w:ilvl w:val="0"/>
-          <w:numId w:val="8"/>
+          <w:numId w:val="12"/>
         </w:numPr>
         <w:spacing w:after="0" w:line="360" w:lineRule="auto"/>
         <w:jc w:val="both"/>
@@ -2876,7 +2830,38 @@
           <w:sz w:val="24"/>
           <w:szCs w:val="24"/>
         </w:rPr>
-        <w:t>O aluno é informado sobre a data limite até a qual o professor deve ter avaliado a prova.</w:t>
+        <w:t>Aluno sem provas realizadas</w:t>
+      </w:r>
+      <w:r>
+        <w:rPr>
+          <w:rFonts w:ascii="Arial" w:eastAsia="Arial" w:hAnsi="Arial" w:cs="Arial"/>
+          <w:sz w:val="24"/>
+          <w:szCs w:val="24"/>
+        </w:rPr>
+        <w:t>:</w:t>
+      </w:r>
+    </w:p>
+    <w:p>
+      <w:pPr>
+        <w:pStyle w:val="PargrafodaLista"/>
+        <w:numPr>
+          <w:ilvl w:val="1"/>
+          <w:numId w:val="12"/>
+        </w:numPr>
+        <w:rPr>
+          <w:rFonts w:ascii="Arial" w:eastAsia="Arial" w:hAnsi="Arial" w:cs="Arial"/>
+          <w:sz w:val="24"/>
+          <w:szCs w:val="24"/>
+        </w:rPr>
+      </w:pPr>
+      <w:r>
+        <w:rPr>
+          <w:rFonts w:ascii="Arial" w:eastAsia="Arial" w:hAnsi="Arial" w:cs="Arial"/>
+          <w:sz w:val="24"/>
+          <w:szCs w:val="24"/>
+        </w:rPr>
+        <w:lastRenderedPageBreak/>
+        <w:t>Um aviso é exibido que não existem provas realizadas pelo aluno.</w:t>
       </w:r>
     </w:p>
     <w:p>
@@ -2884,9 +2869,92 @@
         <w:pStyle w:val="PargrafodaLista"/>
         <w:numPr>
           <w:ilvl w:val="0"/>
-          <w:numId w:val="8"/>
+          <w:numId w:val="12"/>
         </w:numPr>
         <w:spacing w:after="0" w:line="360" w:lineRule="auto"/>
+        <w:jc w:val="both"/>
+        <w:rPr>
+          <w:rFonts w:ascii="Arial" w:eastAsia="Arial" w:hAnsi="Arial" w:cs="Arial"/>
+          <w:sz w:val="24"/>
+          <w:szCs w:val="24"/>
+        </w:rPr>
+      </w:pPr>
+      <w:r>
+        <w:rPr>
+          <w:rFonts w:ascii="Arial" w:eastAsia="Arial" w:hAnsi="Arial" w:cs="Arial"/>
+          <w:sz w:val="24"/>
+          <w:szCs w:val="24"/>
+        </w:rPr>
+        <w:t>Prova sem avaliação do professor</w:t>
+      </w:r>
+      <w:r>
+        <w:rPr>
+          <w:rFonts w:ascii="Arial" w:eastAsia="Arial" w:hAnsi="Arial" w:cs="Arial"/>
+          <w:sz w:val="24"/>
+          <w:szCs w:val="24"/>
+        </w:rPr>
+        <w:t>:</w:t>
+      </w:r>
+    </w:p>
+    <w:p>
+      <w:pPr>
+        <w:pStyle w:val="PargrafodaLista"/>
+        <w:numPr>
+          <w:ilvl w:val="1"/>
+          <w:numId w:val="12"/>
+        </w:numPr>
+        <w:rPr>
+          <w:rFonts w:ascii="Arial" w:eastAsia="Arial" w:hAnsi="Arial" w:cs="Arial"/>
+          <w:sz w:val="24"/>
+          <w:szCs w:val="24"/>
+        </w:rPr>
+      </w:pPr>
+      <w:r>
+        <w:rPr>
+          <w:rFonts w:ascii="Arial" w:eastAsia="Arial" w:hAnsi="Arial" w:cs="Arial"/>
+          <w:sz w:val="24"/>
+          <w:szCs w:val="24"/>
+        </w:rPr>
+        <w:t>Um aviso é exibido que a prova ainda não foi avaliada pelo professor da disciplina.</w:t>
+      </w:r>
+    </w:p>
+    <w:p>
+      <w:pPr>
+        <w:pStyle w:val="PargrafodaLista"/>
+        <w:numPr>
+          <w:ilvl w:val="1"/>
+          <w:numId w:val="12"/>
+        </w:numPr>
+        <w:rPr>
+          <w:rFonts w:ascii="Arial" w:eastAsia="Arial" w:hAnsi="Arial" w:cs="Arial"/>
+          <w:sz w:val="24"/>
+          <w:szCs w:val="24"/>
+        </w:rPr>
+      </w:pPr>
+      <w:r>
+        <w:rPr>
+          <w:rFonts w:ascii="Arial" w:eastAsia="Arial" w:hAnsi="Arial" w:cs="Arial"/>
+          <w:sz w:val="24"/>
+          <w:szCs w:val="24"/>
+        </w:rPr>
+        <w:t>O aluno é informado sobre a data limite até a qual o professor deve ter avaliado a prova.</w:t>
+      </w:r>
+    </w:p>
+    <w:p>
+      <w:pPr>
+        <w:spacing w:after="0" w:line="360" w:lineRule="auto"/>
+        <w:jc w:val="both"/>
+        <w:rPr>
+          <w:rFonts w:ascii="Arial" w:eastAsia="Arial" w:hAnsi="Arial" w:cs="Arial"/>
+          <w:sz w:val="24"/>
+          <w:szCs w:val="24"/>
+        </w:rPr>
+      </w:pPr>
+    </w:p>
+    <w:p>
+      <w:pPr>
+        <w:spacing w:after="0" w:line="360" w:lineRule="auto"/>
+        <w:ind w:left="567"/>
         <w:jc w:val="both"/>
         <w:rPr>
           <w:rFonts w:ascii="Arial" w:eastAsia="Arial" w:hAnsi="Arial" w:cs="Arial"/>
@@ -3198,7 +3266,31 @@
           <w:szCs w:val="24"/>
         </w:rPr>
         <w:tab/>
-        <w:t>Os dados são armazenados do banco de dados do fornecedor.</w:t>
+        <w:t xml:space="preserve">Os dados são armazenados </w:t>
+      </w:r>
+      <w:r>
+        <w:rPr>
+          <w:rFonts w:ascii="Arial" w:eastAsia="Arial" w:hAnsi="Arial" w:cs="Arial"/>
+          <w:sz w:val="24"/>
+          <w:szCs w:val="24"/>
+        </w:rPr>
+        <w:t>n</w:t>
+      </w:r>
+      <w:r>
+        <w:rPr>
+          <w:rFonts w:ascii="Arial" w:eastAsia="Arial" w:hAnsi="Arial" w:cs="Arial"/>
+          <w:sz w:val="24"/>
+          <w:szCs w:val="24"/>
+        </w:rPr>
+        <w:t>o</w:t>
+      </w:r>
+      <w:r>
+        <w:rPr>
+          <w:rFonts w:ascii="Arial" w:eastAsia="Arial" w:hAnsi="Arial" w:cs="Arial"/>
+          <w:sz w:val="24"/>
+          <w:szCs w:val="24"/>
+        </w:rPr>
+        <w:t xml:space="preserve"> banco de dados do fornecedor.</w:t>
       </w:r>
     </w:p>
     <w:p>
@@ -3290,7 +3382,7 @@
       <w:pPr>
         <w:pStyle w:val="PargrafodaLista"/>
         <w:numPr>
-          <w:ilvl w:val="0"/>
+          <w:ilvl w:val="1"/>
           <w:numId w:val="6"/>
         </w:numPr>
         <w:spacing w:after="0" w:line="360" w:lineRule="auto"/>
@@ -3338,7 +3430,7 @@
       <w:pPr>
         <w:pStyle w:val="PargrafodaLista"/>
         <w:numPr>
-          <w:ilvl w:val="0"/>
+          <w:ilvl w:val="1"/>
           <w:numId w:val="6"/>
         </w:numPr>
         <w:spacing w:after="0" w:line="360" w:lineRule="auto"/>
@@ -3355,7 +3447,6 @@
           <w:sz w:val="24"/>
           <w:szCs w:val="24"/>
         </w:rPr>
-        <w:tab/>
         <w:t>Um aviso é exibido que a forma de pagamento escolhida não pôde ser completada.</w:t>
       </w:r>
     </w:p>
@@ -3363,7 +3454,7 @@
       <w:pPr>
         <w:pStyle w:val="PargrafodaLista"/>
         <w:numPr>
-          <w:ilvl w:val="0"/>
+          <w:ilvl w:val="1"/>
           <w:numId w:val="6"/>
         </w:numPr>
         <w:spacing w:after="0" w:line="360" w:lineRule="auto"/>
@@ -3380,17 +3471,25 @@
           <w:sz w:val="24"/>
           <w:szCs w:val="24"/>
         </w:rPr>
+        <w:lastRenderedPageBreak/>
         <w:t>Outras opções de pagamento são exibidas ao usuário.</w:t>
       </w:r>
     </w:p>
     <w:p>
       <w:pPr>
-        <w:pStyle w:val="PargrafodaLista"/>
-        <w:numPr>
-          <w:ilvl w:val="0"/>
-          <w:numId w:val="6"/>
-        </w:numPr>
-        <w:spacing w:after="0" w:line="360" w:lineRule="auto"/>
+        <w:spacing w:after="0" w:line="360" w:lineRule="auto"/>
+        <w:jc w:val="both"/>
+        <w:rPr>
+          <w:rFonts w:ascii="Arial" w:eastAsia="Arial" w:hAnsi="Arial" w:cs="Arial"/>
+          <w:sz w:val="24"/>
+          <w:szCs w:val="24"/>
+        </w:rPr>
+      </w:pPr>
+    </w:p>
+    <w:p>
+      <w:pPr>
+        <w:spacing w:after="0" w:line="360" w:lineRule="auto"/>
+        <w:ind w:left="567"/>
         <w:jc w:val="both"/>
         <w:rPr>
           <w:rFonts w:ascii="Arial" w:eastAsia="Arial" w:hAnsi="Arial" w:cs="Arial"/>
@@ -3496,7 +3595,6 @@
           <w:sz w:val="24"/>
           <w:szCs w:val="24"/>
         </w:rPr>
-        <w:lastRenderedPageBreak/>
         <w:t>Pré-Condição: Aluno matriculado na disciplina. Realização das provas regulares. Média do aluno insuficiente para aprovação.</w:t>
       </w:r>
     </w:p>
@@ -3778,7 +3876,7 @@
       <w:pPr>
         <w:pStyle w:val="PargrafodaLista"/>
         <w:numPr>
-          <w:ilvl w:val="0"/>
+          <w:ilvl w:val="1"/>
           <w:numId w:val="9"/>
         </w:numPr>
         <w:spacing w:after="0" w:line="360" w:lineRule="auto"/>
@@ -3826,7 +3924,7 @@
       <w:pPr>
         <w:pStyle w:val="PargrafodaLista"/>
         <w:numPr>
-          <w:ilvl w:val="0"/>
+          <w:ilvl w:val="1"/>
           <w:numId w:val="9"/>
         </w:numPr>
         <w:spacing w:after="0" w:line="360" w:lineRule="auto"/>
@@ -3848,12 +3946,19 @@
     </w:p>
     <w:p>
       <w:pPr>
-        <w:pStyle w:val="PargrafodaLista"/>
-        <w:numPr>
-          <w:ilvl w:val="0"/>
-          <w:numId w:val="9"/>
-        </w:numPr>
-        <w:spacing w:after="0" w:line="360" w:lineRule="auto"/>
+        <w:spacing w:after="0" w:line="360" w:lineRule="auto"/>
+        <w:jc w:val="both"/>
+        <w:rPr>
+          <w:rFonts w:ascii="Arial" w:eastAsia="Arial" w:hAnsi="Arial" w:cs="Arial"/>
+          <w:sz w:val="24"/>
+          <w:szCs w:val="24"/>
+        </w:rPr>
+      </w:pPr>
+    </w:p>
+    <w:p>
+      <w:pPr>
+        <w:spacing w:after="0" w:line="360" w:lineRule="auto"/>
+        <w:ind w:firstLine="567"/>
         <w:jc w:val="both"/>
         <w:rPr>
           <w:rFonts w:ascii="Arial" w:eastAsia="Arial" w:hAnsi="Arial" w:cs="Arial"/>
@@ -3872,12 +3977,8 @@
     </w:p>
     <w:p>
       <w:pPr>
-        <w:pStyle w:val="PargrafodaLista"/>
-        <w:numPr>
-          <w:ilvl w:val="0"/>
-          <w:numId w:val="9"/>
-        </w:numPr>
-        <w:spacing w:after="0" w:line="360" w:lineRule="auto"/>
+        <w:spacing w:after="0" w:line="360" w:lineRule="auto"/>
+        <w:ind w:firstLine="567"/>
         <w:jc w:val="both"/>
         <w:rPr>
           <w:rFonts w:ascii="Arial" w:eastAsia="Arial" w:hAnsi="Arial" w:cs="Arial"/>
@@ -4001,172 +4102,180 @@
           <w:sz w:val="24"/>
           <w:szCs w:val="24"/>
         </w:rPr>
+        <w:t>Dessa forma, o sistema da faculdade serve como um intermediador entre os alunos; professores e funcionários de modo que todos tenham acesso aos dados que são necessários e a um ambiente funcional.</w:t>
+      </w:r>
+    </w:p>
+    <w:p>
+      <w:pPr>
+        <w:spacing w:after="0" w:line="360" w:lineRule="auto"/>
+        <w:ind w:left="567"/>
+        <w:jc w:val="both"/>
+        <w:rPr>
+          <w:rFonts w:ascii="Arial" w:eastAsia="Arial" w:hAnsi="Arial" w:cs="Arial"/>
+          <w:sz w:val="24"/>
+          <w:szCs w:val="24"/>
+        </w:rPr>
+      </w:pPr>
+    </w:p>
+    <w:p>
+      <w:pPr>
+        <w:spacing w:after="0" w:line="360" w:lineRule="auto"/>
+        <w:ind w:left="567"/>
+        <w:jc w:val="both"/>
+        <w:rPr>
+          <w:rFonts w:ascii="Arial" w:eastAsia="Arial" w:hAnsi="Arial" w:cs="Arial"/>
+          <w:sz w:val="24"/>
+          <w:szCs w:val="24"/>
+        </w:rPr>
+      </w:pPr>
+      <w:r>
+        <w:rPr>
+          <w:rFonts w:ascii="Arial" w:eastAsia="Arial" w:hAnsi="Arial" w:cs="Arial"/>
+          <w:sz w:val="24"/>
+          <w:szCs w:val="24"/>
+        </w:rPr>
+        <w:t>Detalhamento cenário 4 (Matrícula do Aluno):</w:t>
+      </w:r>
+    </w:p>
+    <w:p>
+      <w:pPr>
+        <w:spacing w:after="0" w:line="360" w:lineRule="auto"/>
+        <w:ind w:left="567"/>
+        <w:jc w:val="both"/>
+        <w:rPr>
+          <w:rFonts w:ascii="Arial" w:eastAsia="Arial" w:hAnsi="Arial" w:cs="Arial"/>
+          <w:sz w:val="24"/>
+          <w:szCs w:val="24"/>
+        </w:rPr>
+      </w:pPr>
+      <w:r>
+        <w:rPr>
+          <w:rFonts w:ascii="Arial" w:eastAsia="Arial" w:hAnsi="Arial" w:cs="Arial"/>
+          <w:sz w:val="24"/>
+          <w:szCs w:val="24"/>
+        </w:rPr>
+        <w:t>Para que o cenário principal funcione, não deve ser permitido que uma pessoa de qualquer espécie tenha acesso ao sistema da faculdade se não houver cadastro de alguma forma (matrícula, para os alunos; contrato de trabalho, aos funcionários).</w:t>
+      </w:r>
+    </w:p>
+    <w:p>
+      <w:pPr>
+        <w:spacing w:after="0" w:line="360" w:lineRule="auto"/>
+        <w:ind w:left="567"/>
+        <w:jc w:val="both"/>
+        <w:rPr>
+          <w:rFonts w:ascii="Arial" w:eastAsia="Arial" w:hAnsi="Arial" w:cs="Arial"/>
+          <w:sz w:val="24"/>
+          <w:szCs w:val="24"/>
+        </w:rPr>
+      </w:pPr>
+      <w:r>
+        <w:rPr>
+          <w:rFonts w:ascii="Arial" w:eastAsia="Arial" w:hAnsi="Arial" w:cs="Arial"/>
+          <w:sz w:val="24"/>
+          <w:szCs w:val="24"/>
+        </w:rPr>
+        <w:t>Sendo assim, se faz necessário um cenário complementar, onde levamos em conta que uma pessoa não cadastrada no sistema da faculdade possa vir a se registrar e utilizar desse sistema como parte integral dele.</w:t>
+      </w:r>
+    </w:p>
+    <w:p>
+      <w:pPr>
+        <w:spacing w:after="0" w:line="360" w:lineRule="auto"/>
+        <w:ind w:left="567"/>
+        <w:jc w:val="both"/>
+        <w:rPr>
+          <w:rFonts w:ascii="Arial" w:eastAsia="Arial" w:hAnsi="Arial" w:cs="Arial"/>
+          <w:sz w:val="24"/>
+          <w:szCs w:val="24"/>
+        </w:rPr>
+      </w:pPr>
+    </w:p>
+    <w:p>
+      <w:pPr>
+        <w:spacing w:after="0" w:line="360" w:lineRule="auto"/>
+        <w:ind w:left="567"/>
+        <w:jc w:val="both"/>
+        <w:rPr>
+          <w:rFonts w:ascii="Arial" w:eastAsia="Arial" w:hAnsi="Arial" w:cs="Arial"/>
+          <w:sz w:val="24"/>
+          <w:szCs w:val="24"/>
+        </w:rPr>
+      </w:pPr>
+      <w:r>
+        <w:rPr>
+          <w:rFonts w:ascii="Arial" w:eastAsia="Arial" w:hAnsi="Arial" w:cs="Arial"/>
+          <w:sz w:val="24"/>
+          <w:szCs w:val="24"/>
+        </w:rPr>
+        <w:t>Detalhamento cenário 5 (Realizar prova de recuperação):</w:t>
+      </w:r>
+    </w:p>
+    <w:p>
+      <w:pPr>
+        <w:spacing w:after="0" w:line="360" w:lineRule="auto"/>
+        <w:ind w:left="567"/>
+        <w:jc w:val="both"/>
+        <w:rPr>
+          <w:rFonts w:ascii="Arial" w:eastAsia="Arial" w:hAnsi="Arial" w:cs="Arial"/>
+          <w:sz w:val="24"/>
+          <w:szCs w:val="24"/>
+        </w:rPr>
+      </w:pPr>
+      <w:r>
+        <w:rPr>
+          <w:rFonts w:ascii="Arial" w:eastAsia="Arial" w:hAnsi="Arial" w:cs="Arial"/>
+          <w:sz w:val="24"/>
+          <w:szCs w:val="24"/>
+        </w:rPr>
+        <w:t>Dentro do ambiente de avaliações, o aluno precisa atingir uma média necessária, no caso do Senac, a média é 6.0.</w:t>
+      </w:r>
+    </w:p>
+    <w:p>
+      <w:pPr>
+        <w:spacing w:after="0" w:line="360" w:lineRule="auto"/>
+        <w:ind w:left="567"/>
+        <w:jc w:val="both"/>
+        <w:rPr>
+          <w:rFonts w:ascii="Arial" w:eastAsia="Arial" w:hAnsi="Arial" w:cs="Arial"/>
+          <w:sz w:val="24"/>
+          <w:szCs w:val="24"/>
+        </w:rPr>
+      </w:pPr>
+      <w:r>
+        <w:rPr>
+          <w:rFonts w:ascii="Arial" w:eastAsia="Arial" w:hAnsi="Arial" w:cs="Arial"/>
+          <w:sz w:val="24"/>
+          <w:szCs w:val="24"/>
+        </w:rPr>
+        <w:t>Utilizando um exemplo prático, podemos dizer que a média é a soma da média ponderada entre a Produção Textual Individual (PTI), Quiz e a Prova Trimestral; todas armazenadas no mesmo banco de dados.</w:t>
+      </w:r>
+    </w:p>
+    <w:p>
+      <w:pPr>
+        <w:spacing w:after="0" w:line="360" w:lineRule="auto"/>
+        <w:ind w:left="567"/>
+        <w:jc w:val="both"/>
+        <w:rPr>
+          <w:rFonts w:ascii="Arial" w:eastAsia="Arial" w:hAnsi="Arial" w:cs="Arial"/>
+          <w:sz w:val="24"/>
+          <w:szCs w:val="24"/>
+        </w:rPr>
+      </w:pPr>
+      <w:r>
+        <w:rPr>
+          <w:rFonts w:ascii="Arial" w:eastAsia="Arial" w:hAnsi="Arial" w:cs="Arial"/>
+          <w:sz w:val="24"/>
+          <w:szCs w:val="24"/>
+        </w:rPr>
+        <w:t xml:space="preserve">Como existe a possibilidade dessa média não ser atingida, é necessário que haja um segundo cenário alternativo que ofereça ao aluno uma nova oportunidade de </w:t>
+      </w:r>
+      <w:r>
+        <w:rPr>
+          <w:rFonts w:ascii="Arial" w:eastAsia="Arial" w:hAnsi="Arial" w:cs="Arial"/>
+          <w:sz w:val="24"/>
+          <w:szCs w:val="24"/>
+        </w:rPr>
         <w:lastRenderedPageBreak/>
-        <w:t>Dessa forma, o sistema da faculdade serve como um intermediador entre os alunos; professores e funcionários de modo que todos tenham acesso aos dados que são necessários e a um ambiente funcional.</w:t>
-      </w:r>
-    </w:p>
-    <w:p>
-      <w:pPr>
-        <w:spacing w:after="0" w:line="360" w:lineRule="auto"/>
-        <w:ind w:left="567"/>
-        <w:jc w:val="both"/>
-        <w:rPr>
-          <w:rFonts w:ascii="Arial" w:eastAsia="Arial" w:hAnsi="Arial" w:cs="Arial"/>
-          <w:sz w:val="24"/>
-          <w:szCs w:val="24"/>
-        </w:rPr>
-      </w:pPr>
-    </w:p>
-    <w:p>
-      <w:pPr>
-        <w:spacing w:after="0" w:line="360" w:lineRule="auto"/>
-        <w:ind w:left="567"/>
-        <w:jc w:val="both"/>
-        <w:rPr>
-          <w:rFonts w:ascii="Arial" w:eastAsia="Arial" w:hAnsi="Arial" w:cs="Arial"/>
-          <w:sz w:val="24"/>
-          <w:szCs w:val="24"/>
-        </w:rPr>
-      </w:pPr>
-      <w:r>
-        <w:rPr>
-          <w:rFonts w:ascii="Arial" w:eastAsia="Arial" w:hAnsi="Arial" w:cs="Arial"/>
-          <w:sz w:val="24"/>
-          <w:szCs w:val="24"/>
-        </w:rPr>
-        <w:t>Detalhamento cenário 4 (Matrícula do Aluno):</w:t>
-      </w:r>
-    </w:p>
-    <w:p>
-      <w:pPr>
-        <w:spacing w:after="0" w:line="360" w:lineRule="auto"/>
-        <w:ind w:left="567"/>
-        <w:jc w:val="both"/>
-        <w:rPr>
-          <w:rFonts w:ascii="Arial" w:eastAsia="Arial" w:hAnsi="Arial" w:cs="Arial"/>
-          <w:sz w:val="24"/>
-          <w:szCs w:val="24"/>
-        </w:rPr>
-      </w:pPr>
-      <w:r>
-        <w:rPr>
-          <w:rFonts w:ascii="Arial" w:eastAsia="Arial" w:hAnsi="Arial" w:cs="Arial"/>
-          <w:sz w:val="24"/>
-          <w:szCs w:val="24"/>
-        </w:rPr>
-        <w:t>Para que o cenário principal funcione, não deve ser permitido que uma pessoa de qualquer espécie tenha acesso ao sistema da faculdade se não houver cadastro de alguma forma (matrícula, para os alunos; contrato de trabalho, aos funcionários).</w:t>
-      </w:r>
-    </w:p>
-    <w:p>
-      <w:pPr>
-        <w:spacing w:after="0" w:line="360" w:lineRule="auto"/>
-        <w:ind w:left="567"/>
-        <w:jc w:val="both"/>
-        <w:rPr>
-          <w:rFonts w:ascii="Arial" w:eastAsia="Arial" w:hAnsi="Arial" w:cs="Arial"/>
-          <w:sz w:val="24"/>
-          <w:szCs w:val="24"/>
-        </w:rPr>
-      </w:pPr>
-      <w:r>
-        <w:rPr>
-          <w:rFonts w:ascii="Arial" w:eastAsia="Arial" w:hAnsi="Arial" w:cs="Arial"/>
-          <w:sz w:val="24"/>
-          <w:szCs w:val="24"/>
-        </w:rPr>
-        <w:t>Sendo assim, se faz necessário um cenário complementar, onde levamos em conta que uma pessoa não cadastrada no sistema da faculdade possa vir a se registrar e utilizar desse sistema como parte integral dele.</w:t>
-      </w:r>
-    </w:p>
-    <w:p>
-      <w:pPr>
-        <w:spacing w:after="0" w:line="360" w:lineRule="auto"/>
-        <w:ind w:left="567"/>
-        <w:jc w:val="both"/>
-        <w:rPr>
-          <w:rFonts w:ascii="Arial" w:eastAsia="Arial" w:hAnsi="Arial" w:cs="Arial"/>
-          <w:sz w:val="24"/>
-          <w:szCs w:val="24"/>
-        </w:rPr>
-      </w:pPr>
-    </w:p>
-    <w:p>
-      <w:pPr>
-        <w:spacing w:after="0" w:line="360" w:lineRule="auto"/>
-        <w:ind w:left="567"/>
-        <w:jc w:val="both"/>
-        <w:rPr>
-          <w:rFonts w:ascii="Arial" w:eastAsia="Arial" w:hAnsi="Arial" w:cs="Arial"/>
-          <w:sz w:val="24"/>
-          <w:szCs w:val="24"/>
-        </w:rPr>
-      </w:pPr>
-      <w:r>
-        <w:rPr>
-          <w:rFonts w:ascii="Arial" w:eastAsia="Arial" w:hAnsi="Arial" w:cs="Arial"/>
-          <w:sz w:val="24"/>
-          <w:szCs w:val="24"/>
-        </w:rPr>
-        <w:t>Detalhamento cenário 5 (Realizar prova de recuperação):</w:t>
-      </w:r>
-    </w:p>
-    <w:p>
-      <w:pPr>
-        <w:spacing w:after="0" w:line="360" w:lineRule="auto"/>
-        <w:ind w:left="567"/>
-        <w:jc w:val="both"/>
-        <w:rPr>
-          <w:rFonts w:ascii="Arial" w:eastAsia="Arial" w:hAnsi="Arial" w:cs="Arial"/>
-          <w:sz w:val="24"/>
-          <w:szCs w:val="24"/>
-        </w:rPr>
-      </w:pPr>
-      <w:r>
-        <w:rPr>
-          <w:rFonts w:ascii="Arial" w:eastAsia="Arial" w:hAnsi="Arial" w:cs="Arial"/>
-          <w:sz w:val="24"/>
-          <w:szCs w:val="24"/>
-        </w:rPr>
-        <w:t>Dentro do ambiente de avaliações, o aluno precisa atingir uma média necessária, no caso do Senac, a média é 6.0.</w:t>
-      </w:r>
-    </w:p>
-    <w:p>
-      <w:pPr>
-        <w:spacing w:after="0" w:line="360" w:lineRule="auto"/>
-        <w:ind w:left="567"/>
-        <w:jc w:val="both"/>
-        <w:rPr>
-          <w:rFonts w:ascii="Arial" w:eastAsia="Arial" w:hAnsi="Arial" w:cs="Arial"/>
-          <w:sz w:val="24"/>
-          <w:szCs w:val="24"/>
-        </w:rPr>
-      </w:pPr>
-      <w:r>
-        <w:rPr>
-          <w:rFonts w:ascii="Arial" w:eastAsia="Arial" w:hAnsi="Arial" w:cs="Arial"/>
-          <w:sz w:val="24"/>
-          <w:szCs w:val="24"/>
-        </w:rPr>
-        <w:t>Utilizando um exemplo prático, podemos dizer que a média é a soma da média ponderada entre a Produção Textual Individual (PTI), Quiz e a Prova Trimestral; todas armazenadas no mesmo banco de dados.</w:t>
-      </w:r>
-    </w:p>
-    <w:p>
-      <w:pPr>
-        <w:spacing w:after="0" w:line="360" w:lineRule="auto"/>
-        <w:ind w:left="567"/>
-        <w:jc w:val="both"/>
-        <w:rPr>
-          <w:rFonts w:ascii="Arial" w:eastAsia="Arial" w:hAnsi="Arial" w:cs="Arial"/>
-          <w:sz w:val="24"/>
-          <w:szCs w:val="24"/>
-        </w:rPr>
-      </w:pPr>
-      <w:r>
-        <w:rPr>
-          <w:rFonts w:ascii="Arial" w:eastAsia="Arial" w:hAnsi="Arial" w:cs="Arial"/>
-          <w:sz w:val="24"/>
-          <w:szCs w:val="24"/>
-        </w:rPr>
-        <w:t>Como existe a possibilidade dessa média não ser atingida, é necessário que haja um segundo cenário alternativo que ofereça ao aluno uma nova oportunidade de elevar a sua média. Funciona como o cenário 1, porém com uma nova entrada e uma nova requisição.</w:t>
+        <w:t>elevar a sua média. Funciona como o cenário 1, porém com uma nova entrada e uma nova requisição.</w:t>
       </w:r>
     </w:p>
     <w:p>
@@ -4782,6 +4891,119 @@
     </w:lvl>
   </w:abstractNum>
   <w:abstractNum w:abstractNumId="2" w15:restartNumberingAfterBreak="0">
+    <w:nsid w:val="0D7E3C9D"/>
+    <w:multiLevelType w:val="hybridMultilevel"/>
+    <w:tmpl w:val="01E07006"/>
+    <w:lvl w:ilvl="0" w:tplc="04160001">
+      <w:start w:val="1"/>
+      <w:numFmt w:val="bullet"/>
+      <w:lvlText w:val=""/>
+      <w:lvlJc w:val="left"/>
+      <w:pPr>
+        <w:ind w:left="1287" w:hanging="360"/>
+      </w:pPr>
+      <w:rPr>
+        <w:rFonts w:ascii="Symbol" w:hAnsi="Symbol" w:hint="default"/>
+      </w:rPr>
+    </w:lvl>
+    <w:lvl w:ilvl="1" w:tplc="04160003">
+      <w:start w:val="1"/>
+      <w:numFmt w:val="bullet"/>
+      <w:lvlText w:val="o"/>
+      <w:lvlJc w:val="left"/>
+      <w:pPr>
+        <w:ind w:left="2007" w:hanging="360"/>
+      </w:pPr>
+      <w:rPr>
+        <w:rFonts w:ascii="Courier New" w:hAnsi="Courier New" w:cs="Courier New" w:hint="default"/>
+      </w:rPr>
+    </w:lvl>
+    <w:lvl w:ilvl="2" w:tplc="04160005" w:tentative="1">
+      <w:start w:val="1"/>
+      <w:numFmt w:val="bullet"/>
+      <w:lvlText w:val=""/>
+      <w:lvlJc w:val="left"/>
+      <w:pPr>
+        <w:ind w:left="2727" w:hanging="360"/>
+      </w:pPr>
+      <w:rPr>
+        <w:rFonts w:ascii="Wingdings" w:hAnsi="Wingdings" w:hint="default"/>
+      </w:rPr>
+    </w:lvl>
+    <w:lvl w:ilvl="3" w:tplc="04160001" w:tentative="1">
+      <w:start w:val="1"/>
+      <w:numFmt w:val="bullet"/>
+      <w:lvlText w:val=""/>
+      <w:lvlJc w:val="left"/>
+      <w:pPr>
+        <w:ind w:left="3447" w:hanging="360"/>
+      </w:pPr>
+      <w:rPr>
+        <w:rFonts w:ascii="Symbol" w:hAnsi="Symbol" w:hint="default"/>
+      </w:rPr>
+    </w:lvl>
+    <w:lvl w:ilvl="4" w:tplc="04160003" w:tentative="1">
+      <w:start w:val="1"/>
+      <w:numFmt w:val="bullet"/>
+      <w:lvlText w:val="o"/>
+      <w:lvlJc w:val="left"/>
+      <w:pPr>
+        <w:ind w:left="4167" w:hanging="360"/>
+      </w:pPr>
+      <w:rPr>
+        <w:rFonts w:ascii="Courier New" w:hAnsi="Courier New" w:cs="Courier New" w:hint="default"/>
+      </w:rPr>
+    </w:lvl>
+    <w:lvl w:ilvl="5" w:tplc="04160005" w:tentative="1">
+      <w:start w:val="1"/>
+      <w:numFmt w:val="bullet"/>
+      <w:lvlText w:val=""/>
+      <w:lvlJc w:val="left"/>
+      <w:pPr>
+        <w:ind w:left="4887" w:hanging="360"/>
+      </w:pPr>
+      <w:rPr>
+        <w:rFonts w:ascii="Wingdings" w:hAnsi="Wingdings" w:hint="default"/>
+      </w:rPr>
+    </w:lvl>
+    <w:lvl w:ilvl="6" w:tplc="04160001" w:tentative="1">
+      <w:start w:val="1"/>
+      <w:numFmt w:val="bullet"/>
+      <w:lvlText w:val=""/>
+      <w:lvlJc w:val="left"/>
+      <w:pPr>
+        <w:ind w:left="5607" w:hanging="360"/>
+      </w:pPr>
+      <w:rPr>
+        <w:rFonts w:ascii="Symbol" w:hAnsi="Symbol" w:hint="default"/>
+      </w:rPr>
+    </w:lvl>
+    <w:lvl w:ilvl="7" w:tplc="04160003" w:tentative="1">
+      <w:start w:val="1"/>
+      <w:numFmt w:val="bullet"/>
+      <w:lvlText w:val="o"/>
+      <w:lvlJc w:val="left"/>
+      <w:pPr>
+        <w:ind w:left="6327" w:hanging="360"/>
+      </w:pPr>
+      <w:rPr>
+        <w:rFonts w:ascii="Courier New" w:hAnsi="Courier New" w:cs="Courier New" w:hint="default"/>
+      </w:rPr>
+    </w:lvl>
+    <w:lvl w:ilvl="8" w:tplc="04160005" w:tentative="1">
+      <w:start w:val="1"/>
+      <w:numFmt w:val="bullet"/>
+      <w:lvlText w:val=""/>
+      <w:lvlJc w:val="left"/>
+      <w:pPr>
+        <w:ind w:left="7047" w:hanging="360"/>
+      </w:pPr>
+      <w:rPr>
+        <w:rFonts w:ascii="Wingdings" w:hAnsi="Wingdings" w:hint="default"/>
+      </w:rPr>
+    </w:lvl>
+  </w:abstractNum>
+  <w:abstractNum w:abstractNumId="3" w15:restartNumberingAfterBreak="0">
     <w:nsid w:val="0E8073A2"/>
     <w:multiLevelType w:val="hybridMultilevel"/>
     <w:tmpl w:val="CF441286"/>
@@ -4867,7 +5089,7 @@
       </w:pPr>
     </w:lvl>
   </w:abstractNum>
-  <w:abstractNum w:abstractNumId="3" w15:restartNumberingAfterBreak="0">
+  <w:abstractNum w:abstractNumId="4" w15:restartNumberingAfterBreak="0">
     <w:nsid w:val="0FF615CA"/>
     <w:multiLevelType w:val="hybridMultilevel"/>
     <w:tmpl w:val="5B6C945E"/>
@@ -4956,7 +5178,7 @@
       </w:pPr>
     </w:lvl>
   </w:abstractNum>
-  <w:abstractNum w:abstractNumId="4" w15:restartNumberingAfterBreak="0">
+  <w:abstractNum w:abstractNumId="5" w15:restartNumberingAfterBreak="0">
     <w:nsid w:val="1882770E"/>
     <w:multiLevelType w:val="multilevel"/>
     <w:tmpl w:val="5CBC2302"/>
@@ -5042,7 +5264,7 @@
       </w:pPr>
     </w:lvl>
   </w:abstractNum>
-  <w:abstractNum w:abstractNumId="5" w15:restartNumberingAfterBreak="0">
+  <w:abstractNum w:abstractNumId="6" w15:restartNumberingAfterBreak="0">
     <w:nsid w:val="35CE4CAC"/>
     <w:multiLevelType w:val="multilevel"/>
     <w:tmpl w:val="3FC4BA56"/>
@@ -5155,27 +5377,33 @@
       </w:rPr>
     </w:lvl>
   </w:abstractNum>
-  <w:abstractNum w:abstractNumId="6" w15:restartNumberingAfterBreak="0">
+  <w:abstractNum w:abstractNumId="7" w15:restartNumberingAfterBreak="0">
     <w:nsid w:val="499C3773"/>
     <w:multiLevelType w:val="hybridMultilevel"/>
-    <w:tmpl w:val="EE32AFDE"/>
-    <w:lvl w:ilvl="0" w:tplc="04160013">
-      <w:start w:val="1"/>
-      <w:numFmt w:val="upperRoman"/>
-      <w:lvlText w:val="%1."/>
-      <w:lvlJc w:val="right"/>
+    <w:tmpl w:val="52AE2E1A"/>
+    <w:lvl w:ilvl="0" w:tplc="04160001">
+      <w:start w:val="1"/>
+      <w:numFmt w:val="bullet"/>
+      <w:lvlText w:val=""/>
+      <w:lvlJc w:val="left"/>
       <w:pPr>
         <w:ind w:left="1287" w:hanging="360"/>
       </w:pPr>
-    </w:lvl>
-    <w:lvl w:ilvl="1" w:tplc="04160019" w:tentative="1">
-      <w:start w:val="1"/>
-      <w:numFmt w:val="lowerLetter"/>
-      <w:lvlText w:val="%2."/>
+      <w:rPr>
+        <w:rFonts w:ascii="Symbol" w:hAnsi="Symbol" w:hint="default"/>
+      </w:rPr>
+    </w:lvl>
+    <w:lvl w:ilvl="1" w:tplc="04160003">
+      <w:start w:val="1"/>
+      <w:numFmt w:val="bullet"/>
+      <w:lvlText w:val="o"/>
       <w:lvlJc w:val="left"/>
       <w:pPr>
         <w:ind w:left="2007" w:hanging="360"/>
       </w:pPr>
+      <w:rPr>
+        <w:rFonts w:ascii="Courier New" w:hAnsi="Courier New" w:cs="Courier New" w:hint="default"/>
+      </w:rPr>
     </w:lvl>
     <w:lvl w:ilvl="2" w:tplc="0416001B" w:tentative="1">
       <w:start w:val="1"/>
@@ -5241,30 +5469,33 @@
       </w:pPr>
     </w:lvl>
   </w:abstractNum>
-  <w:abstractNum w:abstractNumId="7" w15:restartNumberingAfterBreak="0">
+  <w:abstractNum w:abstractNumId="8" w15:restartNumberingAfterBreak="0">
     <w:nsid w:val="5D804083"/>
     <w:multiLevelType w:val="hybridMultilevel"/>
-    <w:tmpl w:val="5B6C945E"/>
-    <w:lvl w:ilvl="0" w:tplc="FFFFFFFF">
-      <w:start w:val="1"/>
-      <w:numFmt w:val="upperRoman"/>
-      <w:lvlText w:val="%1."/>
-      <w:lvlJc w:val="right"/>
+    <w:tmpl w:val="70D66568"/>
+    <w:lvl w:ilvl="0" w:tplc="04160001">
+      <w:start w:val="1"/>
+      <w:numFmt w:val="bullet"/>
+      <w:lvlText w:val=""/>
+      <w:lvlJc w:val="left"/>
       <w:pPr>
         <w:ind w:left="1287" w:hanging="360"/>
       </w:pPr>
       <w:rPr>
-        <w:rFonts w:hint="default"/>
+        <w:rFonts w:ascii="Symbol" w:hAnsi="Symbol" w:hint="default"/>
       </w:rPr>
     </w:lvl>
-    <w:lvl w:ilvl="1" w:tplc="FFFFFFFF" w:tentative="1">
-      <w:start w:val="1"/>
-      <w:numFmt w:val="lowerLetter"/>
-      <w:lvlText w:val="%2."/>
+    <w:lvl w:ilvl="1" w:tplc="04160003">
+      <w:start w:val="1"/>
+      <w:numFmt w:val="bullet"/>
+      <w:lvlText w:val="o"/>
       <w:lvlJc w:val="left"/>
       <w:pPr>
         <w:ind w:left="2007" w:hanging="360"/>
       </w:pPr>
+      <w:rPr>
+        <w:rFonts w:ascii="Courier New" w:hAnsi="Courier New" w:cs="Courier New" w:hint="default"/>
+      </w:rPr>
     </w:lvl>
     <w:lvl w:ilvl="2" w:tplc="FFFFFFFF" w:tentative="1">
       <w:start w:val="1"/>
@@ -5330,7 +5561,233 @@
       </w:pPr>
     </w:lvl>
   </w:abstractNum>
-  <w:abstractNum w:abstractNumId="8" w15:restartNumberingAfterBreak="0">
+  <w:abstractNum w:abstractNumId="9" w15:restartNumberingAfterBreak="0">
+    <w:nsid w:val="634B7AF7"/>
+    <w:multiLevelType w:val="hybridMultilevel"/>
+    <w:tmpl w:val="5E8A3C14"/>
+    <w:lvl w:ilvl="0" w:tplc="04160001">
+      <w:start w:val="1"/>
+      <w:numFmt w:val="bullet"/>
+      <w:lvlText w:val=""/>
+      <w:lvlJc w:val="left"/>
+      <w:pPr>
+        <w:ind w:left="1287" w:hanging="360"/>
+      </w:pPr>
+      <w:rPr>
+        <w:rFonts w:ascii="Symbol" w:hAnsi="Symbol" w:hint="default"/>
+      </w:rPr>
+    </w:lvl>
+    <w:lvl w:ilvl="1" w:tplc="04160003">
+      <w:start w:val="1"/>
+      <w:numFmt w:val="bullet"/>
+      <w:lvlText w:val="o"/>
+      <w:lvlJc w:val="left"/>
+      <w:pPr>
+        <w:ind w:left="2007" w:hanging="360"/>
+      </w:pPr>
+      <w:rPr>
+        <w:rFonts w:ascii="Courier New" w:hAnsi="Courier New" w:cs="Courier New" w:hint="default"/>
+      </w:rPr>
+    </w:lvl>
+    <w:lvl w:ilvl="2" w:tplc="04160005" w:tentative="1">
+      <w:start w:val="1"/>
+      <w:numFmt w:val="bullet"/>
+      <w:lvlText w:val=""/>
+      <w:lvlJc w:val="left"/>
+      <w:pPr>
+        <w:ind w:left="2727" w:hanging="360"/>
+      </w:pPr>
+      <w:rPr>
+        <w:rFonts w:ascii="Wingdings" w:hAnsi="Wingdings" w:hint="default"/>
+      </w:rPr>
+    </w:lvl>
+    <w:lvl w:ilvl="3" w:tplc="04160001" w:tentative="1">
+      <w:start w:val="1"/>
+      <w:numFmt w:val="bullet"/>
+      <w:lvlText w:val=""/>
+      <w:lvlJc w:val="left"/>
+      <w:pPr>
+        <w:ind w:left="3447" w:hanging="360"/>
+      </w:pPr>
+      <w:rPr>
+        <w:rFonts w:ascii="Symbol" w:hAnsi="Symbol" w:hint="default"/>
+      </w:rPr>
+    </w:lvl>
+    <w:lvl w:ilvl="4" w:tplc="04160003" w:tentative="1">
+      <w:start w:val="1"/>
+      <w:numFmt w:val="bullet"/>
+      <w:lvlText w:val="o"/>
+      <w:lvlJc w:val="left"/>
+      <w:pPr>
+        <w:ind w:left="4167" w:hanging="360"/>
+      </w:pPr>
+      <w:rPr>
+        <w:rFonts w:ascii="Courier New" w:hAnsi="Courier New" w:cs="Courier New" w:hint="default"/>
+      </w:rPr>
+    </w:lvl>
+    <w:lvl w:ilvl="5" w:tplc="04160005" w:tentative="1">
+      <w:start w:val="1"/>
+      <w:numFmt w:val="bullet"/>
+      <w:lvlText w:val=""/>
+      <w:lvlJc w:val="left"/>
+      <w:pPr>
+        <w:ind w:left="4887" w:hanging="360"/>
+      </w:pPr>
+      <w:rPr>
+        <w:rFonts w:ascii="Wingdings" w:hAnsi="Wingdings" w:hint="default"/>
+      </w:rPr>
+    </w:lvl>
+    <w:lvl w:ilvl="6" w:tplc="04160001" w:tentative="1">
+      <w:start w:val="1"/>
+      <w:numFmt w:val="bullet"/>
+      <w:lvlText w:val=""/>
+      <w:lvlJc w:val="left"/>
+      <w:pPr>
+        <w:ind w:left="5607" w:hanging="360"/>
+      </w:pPr>
+      <w:rPr>
+        <w:rFonts w:ascii="Symbol" w:hAnsi="Symbol" w:hint="default"/>
+      </w:rPr>
+    </w:lvl>
+    <w:lvl w:ilvl="7" w:tplc="04160003" w:tentative="1">
+      <w:start w:val="1"/>
+      <w:numFmt w:val="bullet"/>
+      <w:lvlText w:val="o"/>
+      <w:lvlJc w:val="left"/>
+      <w:pPr>
+        <w:ind w:left="6327" w:hanging="360"/>
+      </w:pPr>
+      <w:rPr>
+        <w:rFonts w:ascii="Courier New" w:hAnsi="Courier New" w:cs="Courier New" w:hint="default"/>
+      </w:rPr>
+    </w:lvl>
+    <w:lvl w:ilvl="8" w:tplc="04160005" w:tentative="1">
+      <w:start w:val="1"/>
+      <w:numFmt w:val="bullet"/>
+      <w:lvlText w:val=""/>
+      <w:lvlJc w:val="left"/>
+      <w:pPr>
+        <w:ind w:left="7047" w:hanging="360"/>
+      </w:pPr>
+      <w:rPr>
+        <w:rFonts w:ascii="Wingdings" w:hAnsi="Wingdings" w:hint="default"/>
+      </w:rPr>
+    </w:lvl>
+  </w:abstractNum>
+  <w:abstractNum w:abstractNumId="10" w15:restartNumberingAfterBreak="0">
+    <w:nsid w:val="6EB86694"/>
+    <w:multiLevelType w:val="hybridMultilevel"/>
+    <w:tmpl w:val="254E83F4"/>
+    <w:lvl w:ilvl="0" w:tplc="04160001">
+      <w:start w:val="1"/>
+      <w:numFmt w:val="bullet"/>
+      <w:lvlText w:val=""/>
+      <w:lvlJc w:val="left"/>
+      <w:pPr>
+        <w:ind w:left="1287" w:hanging="360"/>
+      </w:pPr>
+      <w:rPr>
+        <w:rFonts w:ascii="Symbol" w:hAnsi="Symbol" w:hint="default"/>
+      </w:rPr>
+    </w:lvl>
+    <w:lvl w:ilvl="1" w:tplc="04160003">
+      <w:start w:val="1"/>
+      <w:numFmt w:val="bullet"/>
+      <w:lvlText w:val="o"/>
+      <w:lvlJc w:val="left"/>
+      <w:pPr>
+        <w:ind w:left="2007" w:hanging="360"/>
+      </w:pPr>
+      <w:rPr>
+        <w:rFonts w:ascii="Courier New" w:hAnsi="Courier New" w:cs="Courier New" w:hint="default"/>
+      </w:rPr>
+    </w:lvl>
+    <w:lvl w:ilvl="2" w:tplc="04160005" w:tentative="1">
+      <w:start w:val="1"/>
+      <w:numFmt w:val="bullet"/>
+      <w:lvlText w:val=""/>
+      <w:lvlJc w:val="left"/>
+      <w:pPr>
+        <w:ind w:left="2727" w:hanging="360"/>
+      </w:pPr>
+      <w:rPr>
+        <w:rFonts w:ascii="Wingdings" w:hAnsi="Wingdings" w:hint="default"/>
+      </w:rPr>
+    </w:lvl>
+    <w:lvl w:ilvl="3" w:tplc="04160001" w:tentative="1">
+      <w:start w:val="1"/>
+      <w:numFmt w:val="bullet"/>
+      <w:lvlText w:val=""/>
+      <w:lvlJc w:val="left"/>
+      <w:pPr>
+        <w:ind w:left="3447" w:hanging="360"/>
+      </w:pPr>
+      <w:rPr>
+        <w:rFonts w:ascii="Symbol" w:hAnsi="Symbol" w:hint="default"/>
+      </w:rPr>
+    </w:lvl>
+    <w:lvl w:ilvl="4" w:tplc="04160003" w:tentative="1">
+      <w:start w:val="1"/>
+      <w:numFmt w:val="bullet"/>
+      <w:lvlText w:val="o"/>
+      <w:lvlJc w:val="left"/>
+      <w:pPr>
+        <w:ind w:left="4167" w:hanging="360"/>
+      </w:pPr>
+      <w:rPr>
+        <w:rFonts w:ascii="Courier New" w:hAnsi="Courier New" w:cs="Courier New" w:hint="default"/>
+      </w:rPr>
+    </w:lvl>
+    <w:lvl w:ilvl="5" w:tplc="04160005" w:tentative="1">
+      <w:start w:val="1"/>
+      <w:numFmt w:val="bullet"/>
+      <w:lvlText w:val=""/>
+      <w:lvlJc w:val="left"/>
+      <w:pPr>
+        <w:ind w:left="4887" w:hanging="360"/>
+      </w:pPr>
+      <w:rPr>
+        <w:rFonts w:ascii="Wingdings" w:hAnsi="Wingdings" w:hint="default"/>
+      </w:rPr>
+    </w:lvl>
+    <w:lvl w:ilvl="6" w:tplc="04160001" w:tentative="1">
+      <w:start w:val="1"/>
+      <w:numFmt w:val="bullet"/>
+      <w:lvlText w:val=""/>
+      <w:lvlJc w:val="left"/>
+      <w:pPr>
+        <w:ind w:left="5607" w:hanging="360"/>
+      </w:pPr>
+      <w:rPr>
+        <w:rFonts w:ascii="Symbol" w:hAnsi="Symbol" w:hint="default"/>
+      </w:rPr>
+    </w:lvl>
+    <w:lvl w:ilvl="7" w:tplc="04160003" w:tentative="1">
+      <w:start w:val="1"/>
+      <w:numFmt w:val="bullet"/>
+      <w:lvlText w:val="o"/>
+      <w:lvlJc w:val="left"/>
+      <w:pPr>
+        <w:ind w:left="6327" w:hanging="360"/>
+      </w:pPr>
+      <w:rPr>
+        <w:rFonts w:ascii="Courier New" w:hAnsi="Courier New" w:cs="Courier New" w:hint="default"/>
+      </w:rPr>
+    </w:lvl>
+    <w:lvl w:ilvl="8" w:tplc="04160005" w:tentative="1">
+      <w:start w:val="1"/>
+      <w:numFmt w:val="bullet"/>
+      <w:lvlText w:val=""/>
+      <w:lvlJc w:val="left"/>
+      <w:pPr>
+        <w:ind w:left="7047" w:hanging="360"/>
+      </w:pPr>
+      <w:rPr>
+        <w:rFonts w:ascii="Wingdings" w:hAnsi="Wingdings" w:hint="default"/>
+      </w:rPr>
+    </w:lvl>
+  </w:abstractNum>
+  <w:abstractNum w:abstractNumId="11" w15:restartNumberingAfterBreak="0">
     <w:nsid w:val="7BC92A89"/>
     <w:multiLevelType w:val="multilevel"/>
     <w:tmpl w:val="14A2D1E0"/>
@@ -5444,31 +5901,40 @@
     </w:lvl>
   </w:abstractNum>
   <w:num w:numId="1" w16cid:durableId="1497695506">
-    <w:abstractNumId w:val="4"/>
+    <w:abstractNumId w:val="5"/>
   </w:num>
   <w:num w:numId="2" w16cid:durableId="776104095">
-    <w:abstractNumId w:val="5"/>
+    <w:abstractNumId w:val="6"/>
   </w:num>
   <w:num w:numId="3" w16cid:durableId="1640261823">
     <w:abstractNumId w:val="1"/>
   </w:num>
   <w:num w:numId="4" w16cid:durableId="1944531678">
-    <w:abstractNumId w:val="8"/>
+    <w:abstractNumId w:val="11"/>
   </w:num>
   <w:num w:numId="5" w16cid:durableId="762846308">
     <w:abstractNumId w:val="0"/>
   </w:num>
   <w:num w:numId="6" w16cid:durableId="204561689">
-    <w:abstractNumId w:val="6"/>
+    <w:abstractNumId w:val="7"/>
   </w:num>
   <w:num w:numId="7" w16cid:durableId="1491217494">
+    <w:abstractNumId w:val="3"/>
+  </w:num>
+  <w:num w:numId="8" w16cid:durableId="1265115351">
+    <w:abstractNumId w:val="4"/>
+  </w:num>
+  <w:num w:numId="9" w16cid:durableId="298534406">
+    <w:abstractNumId w:val="8"/>
+  </w:num>
+  <w:num w:numId="10" w16cid:durableId="1708290448">
+    <w:abstractNumId w:val="9"/>
+  </w:num>
+  <w:num w:numId="11" w16cid:durableId="1663584027">
     <w:abstractNumId w:val="2"/>
   </w:num>
-  <w:num w:numId="8" w16cid:durableId="1265115351">
-    <w:abstractNumId w:val="3"/>
-  </w:num>
-  <w:num w:numId="9" w16cid:durableId="298534406">
-    <w:abstractNumId w:val="7"/>
+  <w:num w:numId="12" w16cid:durableId="1838114678">
+    <w:abstractNumId w:val="10"/>
   </w:num>
 </w:numbering>
 </file>
@@ -6898,28 +7364,28 @@
 </file>
 
 <file path=customXml/item1.xml><?xml version="1.0" encoding="utf-8"?>
-<b:Sources xmlns:b="http://schemas.openxmlformats.org/officeDocument/2006/bibliography" xmlns="http://schemas.openxmlformats.org/officeDocument/2006/bibliography" SelectedStyle="\APASixthEditionOfficeOnline.xsl" StyleName="APA" Version="6"/>
-</file>
-
-<file path=customXml/item2.xml><?xml version="1.0" encoding="utf-8"?>
 <go:gDocsCustomXmlDataStorage xmlns:go="http://customooxmlschemas.google.com/" xmlns:r="http://schemas.openxmlformats.org/officeDocument/2006/relationships">
   <go:docsCustomData xmlns:go="http://customooxmlschemas.google.com/" roundtripDataSignature="AMtx7mg8NEpcrnzOd0E6yNQxTDidW2j/8A==">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</go:docsCustomData>
 </go:gDocsCustomXmlDataStorage>
 </file>
 
-<file path=customXml/itemProps1.xml><?xml version="1.0" encoding="utf-8"?>
-<ds:datastoreItem xmlns:ds="http://schemas.openxmlformats.org/officeDocument/2006/customXml" ds:itemID="{ED162FC9-FF57-43D8-960D-F210D8C4732D}">
-  <ds:schemaRefs>
-    <ds:schemaRef ds:uri="http://schemas.openxmlformats.org/officeDocument/2006/bibliography"/>
-  </ds:schemaRefs>
-</ds:datastoreItem>
+<file path=customXml/item2.xml><?xml version="1.0" encoding="utf-8"?>
+<b:Sources xmlns:b="http://schemas.openxmlformats.org/officeDocument/2006/bibliography" xmlns="http://schemas.openxmlformats.org/officeDocument/2006/bibliography" SelectedStyle="\APASixthEditionOfficeOnline.xsl" StyleName="APA" Version="6"/>
 </file>
 
-<file path=customXml/itemProps2.xml><?xml version="1.0" encoding="utf-8"?>
+<file path=customXml/itemProps1.xml><?xml version="1.0" encoding="utf-8"?>
 <ds:datastoreItem xmlns:ds="http://schemas.openxmlformats.org/officeDocument/2006/customXml" ds:itemID="{11111111-1234-1234-1234-123412341234}">
   <ds:schemaRefs>
     <ds:schemaRef ds:uri="http://customooxmlschemas.google.com/"/>
     <ds:schemaRef ds:uri="http://schemas.openxmlformats.org/officeDocument/2006/relationships"/>
   </ds:schemaRefs>
 </ds:datastoreItem>
+</file>
+
+<file path=customXml/itemProps2.xml><?xml version="1.0" encoding="utf-8"?>
+<ds:datastoreItem xmlns:ds="http://schemas.openxmlformats.org/officeDocument/2006/customXml" ds:itemID="{ED162FC9-FF57-43D8-960D-F210D8C4732D}">
+  <ds:schemaRefs>
+    <ds:schemaRef ds:uri="http://schemas.openxmlformats.org/officeDocument/2006/bibliography"/>
+  </ds:schemaRefs>
+</ds:datastoreItem>
 </file>
</xml_diff>